<commit_message>
chg: OPAR Intrep and D&G for Mission D+8 now in progress
</commit_message>
<xml_diff>
--- a/UNDER DEVELOPMENT/OPAR_VID_INTREP_D5.docx
+++ b/UNDER DEVELOPMENT/OPAR_VID_INTREP_D5.docx
@@ -1,6 +1,6 @@
 
 <file path=word/document.xml><?xml version="1.0" encoding="utf-8"?>
-<w:document xmlns:wpc="http://schemas.microsoft.com/office/word/2010/wordprocessingCanvas" xmlns:cx="http://schemas.microsoft.com/office/drawing/2014/chartex" xmlns:cx1="http://schemas.microsoft.com/office/drawing/2015/9/8/chartex" xmlns:cx2="http://schemas.microsoft.com/office/drawing/2015/10/21/chartex" xmlns:cx3="http://schemas.microsoft.com/office/drawing/2016/5/9/chartex" xmlns:cx4="http://schemas.microsoft.com/office/drawing/2016/5/10/chartex" xmlns:cx5="http://schemas.microsoft.com/office/drawing/2016/5/11/chartex" xmlns:cx6="http://schemas.microsoft.com/office/drawing/2016/5/12/chartex" xmlns:cx7="http://schemas.microsoft.com/office/drawing/2016/5/13/chartex" xmlns:cx8="http://schemas.microsoft.com/office/drawing/2016/5/14/chartex" xmlns:mc="http://schemas.openxmlformats.org/markup-compatibility/2006" xmlns:aink="http://schemas.microsoft.com/office/drawing/2016/ink" xmlns:am3d="http://schemas.microsoft.com/office/drawing/2017/model3d" xmlns:o="urn:schemas-microsoft-com:office:office" xmlns:r="http://schemas.openxmlformats.org/officeDocument/2006/relationships" xmlns:m="http://schemas.openxmlformats.org/officeDocument/2006/math" xmlns:v="urn:schemas-microsoft-com:vml" xmlns:wp14="http://schemas.microsoft.com/office/word/2010/wordprocessingDrawing" xmlns:wp="http://schemas.openxmlformats.org/drawingml/2006/wordprocessingDrawing" xmlns:w10="urn:schemas-microsoft-com:office:word" xmlns:w="http://schemas.openxmlformats.org/wordprocessingml/2006/main" xmlns:w14="http://schemas.microsoft.com/office/word/2010/wordml" xmlns:w15="http://schemas.microsoft.com/office/word/2012/wordml" xmlns:w16cex="http://schemas.microsoft.com/office/word/2018/wordml/cex" xmlns:w16cid="http://schemas.microsoft.com/office/word/2016/wordml/cid" xmlns:w16="http://schemas.microsoft.com/office/word/2018/wordml" xmlns:w16se="http://schemas.microsoft.com/office/word/2015/wordml/symex" xmlns:wpg="http://schemas.microsoft.com/office/word/2010/wordprocessingGroup" xmlns:wpi="http://schemas.microsoft.com/office/word/2010/wordprocessingInk" xmlns:wne="http://schemas.microsoft.com/office/word/2006/wordml" xmlns:wps="http://schemas.microsoft.com/office/word/2010/wordprocessingShape" mc:Ignorable="w14 w15 w16se w16cid w16 w16cex wp14">
+<w:document xmlns:ve="http://schemas.openxmlformats.org/markup-compatibility/2006" xmlns:o="urn:schemas-microsoft-com:office:office" xmlns:r="http://schemas.openxmlformats.org/officeDocument/2006/relationships" xmlns:m="http://schemas.openxmlformats.org/officeDocument/2006/math" xmlns:v="urn:schemas-microsoft-com:vml" xmlns:wp="http://schemas.openxmlformats.org/drawingml/2006/wordprocessingDrawing" xmlns:w10="urn:schemas-microsoft-com:office:word" xmlns:w="http://schemas.openxmlformats.org/wordprocessingml/2006/main" xmlns:wne="http://schemas.microsoft.com/office/word/2006/wordml">
   <w:body>
     <w:p>
       <w:pPr>
@@ -12,7 +12,7 @@
           <w:noProof/>
         </w:rPr>
         <w:drawing>
-          <wp:inline distT="0" distB="0" distL="0" distR="0" wp14:anchorId="0155F1E8" wp14:editId="592E0535">
+          <wp:inline distT="0" distB="0" distL="0" distR="0">
             <wp:extent cx="2722168" cy="2466754"/>
             <wp:effectExtent l="0" t="0" r="0" b="0"/>
             <wp:docPr id="1" name="Bilde 1" descr="D:\DCS_Missions\OPAR-Brief\LOGOS\VID_logo.png"/>
@@ -92,14 +92,28 @@
           <w:sz w:val="48"/>
           <w:lang w:val="en-US"/>
         </w:rPr>
-        <w:t>INTELLIGENCE REPORT D+</w:t>
+        <w:t xml:space="preserve">INTELLIGENCE REPORT </w:t>
       </w:r>
       <w:r>
         <w:rPr>
           <w:sz w:val="48"/>
           <w:lang w:val="en-US"/>
         </w:rPr>
-        <w:t>5</w:t>
+        <w:t>D+6/</w:t>
+      </w:r>
+      <w:r>
+        <w:rPr>
+          <w:sz w:val="48"/>
+          <w:lang w:val="en-US"/>
+        </w:rPr>
+        <w:t>D+</w:t>
+      </w:r>
+      <w:r>
+        <w:rPr>
+          <w:sz w:val="48"/>
+          <w:lang w:val="en-US"/>
+        </w:rPr>
+        <w:t>7</w:t>
       </w:r>
     </w:p>
     <w:p>
@@ -115,12 +129,14 @@
         </w:rPr>
         <w:t xml:space="preserve">General </w:t>
       </w:r>
+      <w:proofErr w:type="spellStart"/>
       <w:r>
         <w:rPr>
           <w:rFonts w:eastAsia="Times New Roman"/>
         </w:rPr>
-        <w:t>Information</w:t>
-      </w:r>
+        <w:t>Informatio</w:t>
+      </w:r>
+      <w:proofErr w:type="spellEnd"/>
     </w:p>
     <w:p>
       <w:pPr>
@@ -164,14 +180,35 @@
           <w:rFonts w:eastAsia="Times New Roman"/>
           <w:lang w:val="en-US"/>
         </w:rPr>
-        <w:t>the last 24 hours (D+</w:t>
+        <w:t>the last 48</w:t>
       </w:r>
       <w:r>
         <w:rPr>
           <w:rFonts w:eastAsia="Times New Roman"/>
           <w:lang w:val="en-US"/>
         </w:rPr>
-        <w:t>5</w:t>
+        <w:t xml:space="preserve"> hours (</w:t>
+      </w:r>
+      <w:r>
+        <w:rPr>
+          <w:rFonts w:eastAsia="Times New Roman"/>
+          <w:lang w:val="en-US"/>
+        </w:rPr>
+        <w:t xml:space="preserve">D+6 and </w:t>
+      </w:r>
+      <w:r>
+        <w:rPr>
+          <w:rFonts w:eastAsia="Times New Roman"/>
+          <w:lang w:val="en-US"/>
+        </w:rPr>
+        <w:t>D+</w:t>
+      </w:r>
+      <w:r>
+        <w:rPr>
+          <w:rFonts w:eastAsia="Times New Roman"/>
+          <w:lang w:val="en-US"/>
+        </w:rPr>
+        <w:t>7</w:t>
       </w:r>
       <w:r>
         <w:rPr>
@@ -229,7 +266,19 @@
         <w:rPr>
           <w:lang w:val="en-US"/>
         </w:rPr>
-        <w:t>TU-22 shot down by CJTF</w:t>
+        <w:t>Russian activity in the Eastern M</w:t>
+      </w:r>
+      <w:r>
+        <w:rPr>
+          <w:lang w:val="en-US"/>
+        </w:rPr>
+        <w:t>editerranean</w:t>
+      </w:r>
+      <w:r>
+        <w:rPr>
+          <w:lang w:val="en-US"/>
+        </w:rPr>
+        <w:t xml:space="preserve"> (EMED)</w:t>
       </w:r>
     </w:p>
     <w:p>
@@ -244,13 +293,35 @@
         <w:rPr>
           <w:lang w:val="en-US"/>
         </w:rPr>
-        <w:t>A Russian TU-22 was shot down by CJTF forces on D+4.</w:t>
-      </w:r>
-      <w:r>
-        <w:rPr>
-          <w:lang w:val="en-US"/>
-        </w:rPr>
-        <w:t xml:space="preserve"> See section 2.4.1  and 2.2.1 for reactions.</w:t>
+        <w:t xml:space="preserve">Russian </w:t>
+      </w:r>
+      <w:proofErr w:type="gramStart"/>
+      <w:r>
+        <w:rPr>
+          <w:lang w:val="en-US"/>
+        </w:rPr>
+        <w:t>activity in the EMED have</w:t>
+      </w:r>
+      <w:proofErr w:type="gramEnd"/>
+      <w:r>
+        <w:rPr>
+          <w:lang w:val="en-US"/>
+        </w:rPr>
+        <w:t xml:space="preserve"> continued as normal since D+1. One AWACS have been operating NORTH of EGYPT.  2x TU-22’s have been reported flying show of </w:t>
+      </w:r>
+      <w:proofErr w:type="spellStart"/>
+      <w:r>
+        <w:rPr>
+          <w:lang w:val="en-US"/>
+        </w:rPr>
+        <w:t>prescence</w:t>
+      </w:r>
+      <w:proofErr w:type="spellEnd"/>
+      <w:r>
+        <w:rPr>
+          <w:lang w:val="en-US"/>
+        </w:rPr>
+        <w:t>/show of force missions over the ocean.1x TU-142 is reported flying anti submarine missions looking for allied submarines. 1x SU-24 have been flying intelligence collection flights along the coast in international waters.</w:t>
       </w:r>
     </w:p>
     <w:p>
@@ -273,7 +344,35 @@
         <w:rPr>
           <w:lang w:val="en-US"/>
         </w:rPr>
-        <w:t>Iran-Iraq-Syria talks</w:t>
+        <w:t xml:space="preserve">Russian </w:t>
+      </w:r>
+      <w:r>
+        <w:rPr>
+          <w:lang w:val="en-US"/>
+        </w:rPr>
+        <w:t xml:space="preserve">concern about security </w:t>
+      </w:r>
+      <w:proofErr w:type="gramStart"/>
+      <w:r>
+        <w:rPr>
+          <w:lang w:val="en-US"/>
+        </w:rPr>
+        <w:t xml:space="preserve">at  </w:t>
+      </w:r>
+      <w:proofErr w:type="spellStart"/>
+      <w:r>
+        <w:rPr>
+          <w:lang w:val="en-US"/>
+        </w:rPr>
+        <w:t>Bassel</w:t>
+      </w:r>
+      <w:proofErr w:type="spellEnd"/>
+      <w:proofErr w:type="gramEnd"/>
+      <w:r>
+        <w:rPr>
+          <w:lang w:val="en-US"/>
+        </w:rPr>
+        <w:t xml:space="preserve"> Al Assad Airfield</w:t>
       </w:r>
     </w:p>
     <w:p>
@@ -288,55 +387,35 @@
         <w:rPr>
           <w:lang w:val="en-US"/>
         </w:rPr>
-        <w:t>The last week there have been talks between Syria, Iran and Iraq about the use of Iraqi airspace to form a transit corridor between Iran and Syria.</w:t>
-      </w:r>
-      <w:r>
-        <w:rPr>
-          <w:lang w:val="en-US"/>
-        </w:rPr>
-        <w:t xml:space="preserve"> CJTF control of the airspace in </w:t>
-      </w:r>
-      <w:r>
-        <w:rPr>
-          <w:lang w:val="en-US"/>
-        </w:rPr>
-        <w:t>Eastern M</w:t>
-      </w:r>
-      <w:r>
-        <w:rPr>
-          <w:lang w:val="en-US"/>
-        </w:rPr>
-        <w:t>editerranean</w:t>
-      </w:r>
-      <w:r>
-        <w:rPr>
-          <w:lang w:val="en-US"/>
-        </w:rPr>
-        <w:t xml:space="preserve"> have made it very hard for Iran to move supplies to Hezbollah through sea and air. </w:t>
-      </w:r>
-      <w:r>
-        <w:rPr>
-          <w:lang w:val="en-US"/>
-        </w:rPr>
-        <w:t xml:space="preserve"> The use of the corridor is intended for transporting equipment</w:t>
-      </w:r>
-      <w:r>
-        <w:rPr>
-          <w:lang w:val="en-US"/>
-        </w:rPr>
-        <w:t xml:space="preserve"> and supplies</w:t>
-      </w:r>
-      <w:r>
-        <w:rPr>
-          <w:lang w:val="en-US"/>
-        </w:rPr>
-        <w:t xml:space="preserve"> only, and Iraq have denied the usage of the corridor for combat operations staged in Iran.</w:t>
-      </w:r>
-      <w:r>
-        <w:rPr>
-          <w:lang w:val="en-US"/>
-        </w:rPr>
-        <w:t xml:space="preserve"> The status of the agreement is currently unknown.</w:t>
+        <w:t xml:space="preserve">Intercepts of Russian traffic indicate concern among high ranking officers about the security and vulnerability of </w:t>
+      </w:r>
+      <w:proofErr w:type="spellStart"/>
+      <w:r>
+        <w:rPr>
+          <w:lang w:val="en-US"/>
+        </w:rPr>
+        <w:t>Bassel</w:t>
+      </w:r>
+      <w:proofErr w:type="spellEnd"/>
+      <w:r>
+        <w:rPr>
+          <w:lang w:val="en-US"/>
+        </w:rPr>
+        <w:t xml:space="preserve"> Al Assad airfield. After recent allied operations, Russian forces </w:t>
+      </w:r>
+      <w:proofErr w:type="gramStart"/>
+      <w:r>
+        <w:rPr>
+          <w:lang w:val="en-US"/>
+        </w:rPr>
+        <w:t>are fearing</w:t>
+      </w:r>
+      <w:proofErr w:type="gramEnd"/>
+      <w:r>
+        <w:rPr>
+          <w:lang w:val="en-US"/>
+        </w:rPr>
+        <w:t xml:space="preserve"> allied attack on the airfield, and being forced to defend themselves. Russian officers are observer at others Syrian airfields in the last week.</w:t>
       </w:r>
     </w:p>
     <w:p>
@@ -368,25 +447,55 @@
         <w:rPr>
           <w:lang w:val="en-US"/>
         </w:rPr>
-        <w:t xml:space="preserve"> It is UNLIKELY that combat operations staged in I</w:t>
-      </w:r>
-      <w:r>
-        <w:rPr>
-          <w:lang w:val="en-US"/>
-        </w:rPr>
-        <w:t>ran</w:t>
-      </w:r>
-      <w:r>
-        <w:rPr>
-          <w:lang w:val="en-US"/>
-        </w:rPr>
-        <w:t xml:space="preserve"> will be used to conduct attacks through the </w:t>
-      </w:r>
-      <w:r>
-        <w:rPr>
-          <w:lang w:val="en-US"/>
-        </w:rPr>
-        <w:t>corridor. It is LIKELY that Syria will increase its efforts to reach this deal so supplies from Iran can be received. A corridor between Iran and Syria can EVEN CHANCE also open for Iranian military forces being staged at Syrian territory.</w:t>
+        <w:t xml:space="preserve"> </w:t>
+      </w:r>
+      <w:r>
+        <w:rPr>
+          <w:lang w:val="en-US"/>
+        </w:rPr>
+        <w:t xml:space="preserve">It is even chance that Russia is considering to relocate assets from </w:t>
+      </w:r>
+      <w:proofErr w:type="spellStart"/>
+      <w:r>
+        <w:rPr>
+          <w:lang w:val="en-US"/>
+        </w:rPr>
+        <w:t>Bassel</w:t>
+      </w:r>
+      <w:proofErr w:type="spellEnd"/>
+      <w:r>
+        <w:rPr>
+          <w:lang w:val="en-US"/>
+        </w:rPr>
+        <w:t xml:space="preserve"> Al Assad Airfield. A move of Russian assets away from </w:t>
+      </w:r>
+      <w:proofErr w:type="spellStart"/>
+      <w:r>
+        <w:rPr>
+          <w:lang w:val="en-US"/>
+        </w:rPr>
+        <w:t>Bassel</w:t>
+      </w:r>
+      <w:proofErr w:type="spellEnd"/>
+      <w:r>
+        <w:rPr>
+          <w:lang w:val="en-US"/>
+        </w:rPr>
+        <w:t xml:space="preserve"> Al Assad Airfield is a indicator of stronger Russian involvement in the conflict, as a move away from </w:t>
+      </w:r>
+      <w:proofErr w:type="spellStart"/>
+      <w:r>
+        <w:rPr>
+          <w:lang w:val="en-US"/>
+        </w:rPr>
+        <w:t>Bassel</w:t>
+      </w:r>
+      <w:proofErr w:type="spellEnd"/>
+      <w:r>
+        <w:rPr>
+          <w:lang w:val="en-US"/>
+        </w:rPr>
+        <w:t xml:space="preserve"> Al Assad Airfield is assessed to be a way to secure own assets.</w:t>
       </w:r>
     </w:p>
     <w:p>
@@ -425,98 +534,27 @@
     </w:p>
     <w:p>
       <w:pPr>
-        <w:pStyle w:val="Overskrift3"/>
-        <w:rPr>
-          <w:lang w:val="en-US"/>
-        </w:rPr>
-      </w:pPr>
-      <w:r>
-        <w:rPr>
-          <w:lang w:val="en-US"/>
-        </w:rPr>
-        <w:t>Russian Surface Action Group (SAG) ordered to Eastern M</w:t>
-      </w:r>
-      <w:r>
-        <w:rPr>
-          <w:lang w:val="en-US"/>
-        </w:rPr>
-        <w:t>editerranean</w:t>
+        <w:pStyle w:val="Ingenmellomrom"/>
+        <w:ind w:left="709" w:hanging="9"/>
+        <w:rPr>
+          <w:lang w:val="en-US"/>
+        </w:rPr>
+      </w:pPr>
+      <w:r>
+        <w:rPr>
+          <w:lang w:val="en-US"/>
+        </w:rPr>
+        <w:t>Nothing Significant To Report (NSTR)</w:t>
       </w:r>
     </w:p>
     <w:p>
       <w:pPr>
         <w:pStyle w:val="Ingenmellomrom"/>
-        <w:ind w:left="709" w:hanging="9"/>
-        <w:rPr>
-          <w:lang w:val="en-US"/>
-        </w:rPr>
-      </w:pPr>
-      <w:r>
-        <w:rPr>
-          <w:lang w:val="en-US"/>
-        </w:rPr>
-        <w:t xml:space="preserve">Following the downing of a Russian TU-22 in the </w:t>
-      </w:r>
-      <w:r>
-        <w:rPr>
-          <w:lang w:val="en-US"/>
-        </w:rPr>
-        <w:t>Eastern M</w:t>
-      </w:r>
-      <w:r>
-        <w:rPr>
-          <w:lang w:val="en-US"/>
-        </w:rPr>
-        <w:t>editerranean</w:t>
-      </w:r>
-      <w:r>
-        <w:rPr>
-          <w:lang w:val="en-US"/>
-        </w:rPr>
-        <w:t xml:space="preserve"> on D+5, a Russian SAG consisting of 3 Surface vessels are ordered to sail to the </w:t>
-      </w:r>
-      <w:r>
-        <w:rPr>
-          <w:lang w:val="en-US"/>
-        </w:rPr>
-        <w:t>Eastern M</w:t>
-      </w:r>
-      <w:r>
-        <w:rPr>
-          <w:lang w:val="en-US"/>
-        </w:rPr>
-        <w:t>editerranean</w:t>
-      </w:r>
-      <w:r>
-        <w:rPr>
-          <w:lang w:val="en-US"/>
-        </w:rPr>
-        <w:t>. It is unknown which vessels that are in the SAG. The SAG i</w:t>
-      </w:r>
-      <w:r>
-        <w:rPr>
-          <w:lang w:val="en-US"/>
-        </w:rPr>
-        <w:t xml:space="preserve">s expected to arrive in the </w:t>
-      </w:r>
-      <w:r>
-        <w:rPr>
-          <w:lang w:val="en-US"/>
-        </w:rPr>
-        <w:t>Eastern M</w:t>
-      </w:r>
-      <w:r>
-        <w:rPr>
-          <w:lang w:val="en-US"/>
-        </w:rPr>
-        <w:t>editerranean</w:t>
-      </w:r>
-      <w:r>
-        <w:rPr>
-          <w:lang w:val="en-US"/>
-        </w:rPr>
-        <w:t xml:space="preserve"> in about 5 days.</w:t>
-      </w:r>
+        <w:ind w:left="576" w:hanging="9"/>
+        <w:rPr>
+          <w:lang w:val="en-US"/>
+        </w:rPr>
+      </w:pPr>
     </w:p>
     <w:p>
       <w:pPr>
@@ -530,7 +568,7 @@
     <w:p>
       <w:pPr>
         <w:pStyle w:val="Ingenmellomrom"/>
-        <w:ind w:left="576" w:hanging="9"/>
+        <w:ind w:left="720"/>
         <w:rPr>
           <w:lang w:val="en-US"/>
         </w:rPr>
@@ -538,58 +576,37 @@
     </w:p>
     <w:p>
       <w:pPr>
-        <w:pStyle w:val="Ingenmellomrom"/>
-        <w:ind w:left="709" w:hanging="9"/>
-        <w:rPr>
-          <w:lang w:val="en-US"/>
-        </w:rPr>
-      </w:pPr>
-      <w:r>
-        <w:rPr>
-          <w:b/>
-          <w:bCs/>
-          <w:lang w:val="en-US"/>
-        </w:rPr>
-        <w:t>ASSESSMENT: It</w:t>
-      </w:r>
-      <w:r>
-        <w:rPr>
-          <w:lang w:val="en-US"/>
-        </w:rPr>
-        <w:t xml:space="preserve"> is LIKELY that the SAG is sent to the </w:t>
-      </w:r>
-      <w:r>
-        <w:rPr>
-          <w:lang w:val="en-US"/>
-        </w:rPr>
-        <w:t>Eastern M</w:t>
-      </w:r>
-      <w:r>
-        <w:rPr>
-          <w:lang w:val="en-US"/>
-        </w:rPr>
-        <w:t>editerranean</w:t>
-      </w:r>
-      <w:r>
-        <w:rPr>
-          <w:lang w:val="en-US"/>
-        </w:rPr>
-        <w:t xml:space="preserve"> in order to increase Russian Air Defence in the region. It is LIKELY that one of the ships in the SAG is a Air Defence platform with long-range air defence. </w:t>
+        <w:pStyle w:val="Overskrift2"/>
+        <w:rPr>
+          <w:lang w:val="en-US"/>
+        </w:rPr>
+      </w:pPr>
+      <w:r>
+        <w:rPr>
+          <w:lang w:val="en-US"/>
+        </w:rPr>
+        <w:t>Ground</w:t>
       </w:r>
     </w:p>
     <w:p>
       <w:pPr>
         <w:pStyle w:val="Ingenmellomrom"/>
-        <w:ind w:left="576" w:hanging="9"/>
-        <w:rPr>
-          <w:lang w:val="en-US"/>
-        </w:rPr>
-      </w:pPr>
+        <w:ind w:left="720"/>
+        <w:rPr>
+          <w:lang w:val="en-US"/>
+        </w:rPr>
+      </w:pPr>
+      <w:r>
+        <w:rPr>
+          <w:lang w:val="en-US"/>
+        </w:rPr>
+        <w:t>NSTR</w:t>
+      </w:r>
     </w:p>
     <w:p>
       <w:pPr>
         <w:pStyle w:val="Ingenmellomrom"/>
-        <w:ind w:left="576" w:hanging="9"/>
+        <w:ind w:left="720"/>
         <w:rPr>
           <w:lang w:val="en-US"/>
         </w:rPr>
@@ -606,250 +623,30 @@
     </w:p>
     <w:p>
       <w:pPr>
-        <w:pStyle w:val="Overskrift2"/>
-        <w:rPr>
-          <w:lang w:val="en-US"/>
-        </w:rPr>
-      </w:pPr>
-      <w:r>
-        <w:rPr>
-          <w:lang w:val="en-US"/>
-        </w:rPr>
-        <w:t>Ground</w:t>
-      </w:r>
+        <w:pStyle w:val="Ingenmellomrom"/>
+        <w:ind w:left="720"/>
+        <w:rPr>
+          <w:lang w:val="en-US"/>
+        </w:rPr>
+      </w:pPr>
     </w:p>
     <w:p>
       <w:pPr>
-        <w:pStyle w:val="Overskrift3"/>
-        <w:rPr>
-          <w:lang w:val="en-US"/>
-        </w:rPr>
-      </w:pPr>
-      <w:r>
-        <w:rPr>
-          <w:lang w:val="en-US"/>
-        </w:rPr>
-        <w:t>SA-2 production</w:t>
+        <w:pStyle w:val="Overskrift2"/>
+        <w:rPr>
+          <w:lang w:val="en-US"/>
+        </w:rPr>
+      </w:pPr>
+      <w:r>
+        <w:rPr>
+          <w:lang w:val="en-US"/>
+        </w:rPr>
+        <w:t>Political</w:t>
       </w:r>
     </w:p>
     <w:p>
       <w:pPr>
         <w:pStyle w:val="Ingenmellomrom"/>
-        <w:ind w:left="720"/>
-        <w:rPr>
-          <w:lang w:val="en-US"/>
-        </w:rPr>
-      </w:pPr>
-      <w:r>
-        <w:rPr>
-          <w:lang w:val="en-US"/>
-        </w:rPr>
-        <w:t xml:space="preserve">Credible reports on the activity in </w:t>
-      </w:r>
-      <w:r>
-        <w:rPr>
-          <w:lang w:val="en-US"/>
-        </w:rPr>
-        <w:t>Raqqa</w:t>
-      </w:r>
-      <w:r>
-        <w:rPr>
-          <w:lang w:val="en-US"/>
-        </w:rPr>
-        <w:t xml:space="preserve"> vehicle factory (OPARTGT02</w:t>
-      </w:r>
-      <w:r>
-        <w:rPr>
-          <w:lang w:val="en-US"/>
-        </w:rPr>
-        <w:t>2</w:t>
-      </w:r>
-      <w:r>
-        <w:rPr>
-          <w:lang w:val="en-US"/>
-        </w:rPr>
-        <w:t>)</w:t>
-      </w:r>
-      <w:r>
-        <w:rPr>
-          <w:lang w:val="en-US"/>
-        </w:rPr>
-        <w:t xml:space="preserve"> indicate that </w:t>
-      </w:r>
-      <w:r>
-        <w:rPr>
-          <w:lang w:val="en-US"/>
-        </w:rPr>
-        <w:t>3</w:t>
-      </w:r>
-      <w:r>
-        <w:rPr>
-          <w:lang w:val="en-US"/>
-        </w:rPr>
-        <w:t>x SA-</w:t>
-      </w:r>
-      <w:r>
-        <w:rPr>
-          <w:lang w:val="en-US"/>
-        </w:rPr>
-        <w:t>2 BN</w:t>
-      </w:r>
-      <w:r>
-        <w:rPr>
-          <w:lang w:val="en-US"/>
-        </w:rPr>
-        <w:t>s</w:t>
-      </w:r>
-      <w:r>
-        <w:rPr>
-          <w:lang w:val="en-US"/>
-        </w:rPr>
-        <w:t xml:space="preserve"> is in its final stages of production. </w:t>
-      </w:r>
-      <w:r>
-        <w:rPr>
-          <w:lang w:val="en-US"/>
-        </w:rPr>
-        <w:t xml:space="preserve">It is unknown if additional </w:t>
-      </w:r>
-      <w:r>
-        <w:rPr>
-          <w:lang w:val="en-US"/>
-        </w:rPr>
-        <w:t>IADS equipment</w:t>
-      </w:r>
-      <w:r>
-        <w:rPr>
-          <w:lang w:val="en-US"/>
-        </w:rPr>
-        <w:t xml:space="preserve"> is being produced at the facility.</w:t>
-      </w:r>
-    </w:p>
-    <w:p>
-      <w:pPr>
-        <w:pStyle w:val="Ingenmellomrom"/>
-        <w:ind w:left="720"/>
-        <w:rPr>
-          <w:lang w:val="en-US"/>
-        </w:rPr>
-      </w:pPr>
-    </w:p>
-    <w:p>
-      <w:pPr>
-        <w:pStyle w:val="Ingenmellomrom"/>
-        <w:ind w:left="720"/>
-        <w:rPr>
-          <w:lang w:val="en-US"/>
-        </w:rPr>
-      </w:pPr>
-      <w:r>
-        <w:rPr>
-          <w:b/>
-          <w:lang w:val="en-US"/>
-        </w:rPr>
-        <w:t>ASSESSMENT:</w:t>
-      </w:r>
-      <w:r>
-        <w:rPr>
-          <w:lang w:val="en-US"/>
-        </w:rPr>
-        <w:t xml:space="preserve"> It is LIKELY that the Syrian regimen is increasing their production of war materials due to losses in the initial stage of the war. It is LIKELY that the </w:t>
-      </w:r>
-      <w:r>
-        <w:rPr>
-          <w:lang w:val="en-US"/>
-        </w:rPr>
-        <w:t>SA-2</w:t>
-      </w:r>
-      <w:r>
-        <w:rPr>
-          <w:lang w:val="en-US"/>
-        </w:rPr>
-        <w:t xml:space="preserve"> vehicles will be transported</w:t>
-      </w:r>
-      <w:r>
-        <w:rPr>
-          <w:lang w:val="en-US"/>
-        </w:rPr>
-        <w:t xml:space="preserve"> high value targets to replace combat losses to the </w:t>
-      </w:r>
-      <w:r>
-        <w:rPr>
-          <w:lang w:val="en-US"/>
-        </w:rPr>
-        <w:t>important IADS protecting high value targets.</w:t>
-      </w:r>
-      <w:r>
-        <w:rPr>
-          <w:lang w:val="en-US"/>
-        </w:rPr>
-        <w:t xml:space="preserve"> It is EVEN CHANCE that the </w:t>
-      </w:r>
-      <w:r>
-        <w:rPr>
-          <w:lang w:val="en-US"/>
-        </w:rPr>
-        <w:t>SA-15 vehicles will be sent from the factory within the next 7 days.</w:t>
-      </w:r>
-    </w:p>
-    <w:p>
-      <w:pPr>
-        <w:pStyle w:val="Ingenmellomrom"/>
-        <w:ind w:left="720"/>
-        <w:rPr>
-          <w:lang w:val="en-US"/>
-        </w:rPr>
-      </w:pPr>
-    </w:p>
-    <w:p>
-      <w:pPr>
-        <w:pStyle w:val="Ingenmellomrom"/>
-        <w:ind w:left="720"/>
-        <w:rPr>
-          <w:lang w:val="en-US"/>
-        </w:rPr>
-      </w:pPr>
-    </w:p>
-    <w:p>
-      <w:pPr>
-        <w:pStyle w:val="Ingenmellomrom"/>
-        <w:ind w:left="720"/>
-        <w:rPr>
-          <w:lang w:val="en-US"/>
-        </w:rPr>
-      </w:pPr>
-    </w:p>
-    <w:p>
-      <w:pPr>
-        <w:pStyle w:val="Overskrift2"/>
-        <w:rPr>
-          <w:lang w:val="en-US"/>
-        </w:rPr>
-      </w:pPr>
-      <w:r>
-        <w:rPr>
-          <w:lang w:val="en-US"/>
-        </w:rPr>
-        <w:t>Political</w:t>
-      </w:r>
-    </w:p>
-    <w:p>
-      <w:pPr>
-        <w:pStyle w:val="Overskrift3"/>
-        <w:rPr>
-          <w:lang w:val="en-US"/>
-        </w:rPr>
-      </w:pPr>
-      <w:r>
-        <w:rPr>
-          <w:lang w:val="en-US"/>
-        </w:rPr>
-        <w:t>Russian reaction to TU-22 being shot down</w:t>
-      </w:r>
-    </w:p>
-    <w:p>
-      <w:pPr>
-        <w:pStyle w:val="Ingenmellomrom"/>
         <w:ind w:left="709"/>
         <w:rPr>
           <w:lang w:val="en-US"/>
@@ -859,45 +656,7 @@
         <w:rPr>
           <w:lang w:val="en-US"/>
         </w:rPr>
-        <w:t xml:space="preserve">Russia have made strong complaints both to the UNSC and the world community about a Russian aircraft being shot down while flying in international airspace. Russia have publicly declared openly that this will have consequences. Secretly Russia have reached out to Syria and Iran </w:t>
-      </w:r>
-      <w:r>
-        <w:rPr>
-          <w:lang w:val="en-US"/>
-        </w:rPr>
-        <w:t>to discuss options for a response on the incident.</w:t>
-      </w:r>
-    </w:p>
-    <w:p>
-      <w:pPr>
-        <w:pStyle w:val="Ingenmellomrom"/>
-        <w:ind w:left="576" w:hanging="9"/>
-        <w:rPr>
-          <w:lang w:val="en-US"/>
-        </w:rPr>
-      </w:pPr>
-    </w:p>
-    <w:p>
-      <w:pPr>
-        <w:pStyle w:val="Ingenmellomrom"/>
-        <w:ind w:left="709"/>
-        <w:rPr>
-          <w:lang w:val="en-US"/>
-        </w:rPr>
-      </w:pPr>
-      <w:r>
-        <w:rPr>
-          <w:b/>
-          <w:bCs/>
-          <w:lang w:val="en-US"/>
-        </w:rPr>
-        <w:t>ASSESSMENT:</w:t>
-      </w:r>
-      <w:r>
-        <w:rPr>
-          <w:lang w:val="en-US"/>
-        </w:rPr>
-        <w:t xml:space="preserve"> It is UNLIKELY that this incident alone will be the spark to a full out war with Russia. It is LIKELY that further incidents where CJTF assets are responsible for downing of Russian aircrafts can lead to a war. It is LIKELY that Russia is planning a attack through the use of proxies. It is EVEN CHANCE that Russia want to use Hezbollah for an attack and use plausible deniability. It is EVEN CHANCE that Russia my engage CJTF aircraft and shoot it down and claim it as an accident. Potential targets that have a significant value and can send a strong signal is CVN-72, Incirlik Airbase. It is LIKELY that threat level for CVN-72 and Incirlik is increased, and attacks can come on a short notice.</w:t>
+        <w:t>NSTR</w:t>
       </w:r>
     </w:p>
     <w:p>
@@ -963,7 +722,6 @@
         <w:rPr>
           <w:lang w:val="en-US"/>
         </w:rPr>
-        <w:lastRenderedPageBreak/>
         <w:t>What is the status of Syrian SCUD units?</w:t>
       </w:r>
     </w:p>
@@ -1128,7 +886,35 @@
         <w:rPr>
           <w:lang w:val="en-US"/>
         </w:rPr>
-        <w:t>Is there presence of Russian forces in either Tartus or Bassel Al-Assad airfield?</w:t>
+        <w:t xml:space="preserve">Is there presence of Russian forces in either </w:t>
+      </w:r>
+      <w:proofErr w:type="spellStart"/>
+      <w:r>
+        <w:rPr>
+          <w:lang w:val="en-US"/>
+        </w:rPr>
+        <w:t>Tartus</w:t>
+      </w:r>
+      <w:proofErr w:type="spellEnd"/>
+      <w:r>
+        <w:rPr>
+          <w:lang w:val="en-US"/>
+        </w:rPr>
+        <w:t xml:space="preserve"> or </w:t>
+      </w:r>
+      <w:proofErr w:type="spellStart"/>
+      <w:r>
+        <w:rPr>
+          <w:lang w:val="en-US"/>
+        </w:rPr>
+        <w:t>Bassel</w:t>
+      </w:r>
+      <w:proofErr w:type="spellEnd"/>
+      <w:r>
+        <w:rPr>
+          <w:lang w:val="en-US"/>
+        </w:rPr>
+        <w:t xml:space="preserve"> Al-Assad airfield?</w:t>
       </w:r>
     </w:p>
     <w:p>
@@ -1225,7 +1011,7 @@
 </file>
 
 <file path=word/endnotes.xml><?xml version="1.0" encoding="utf-8"?>
-<w:endnotes xmlns:wpc="http://schemas.microsoft.com/office/word/2010/wordprocessingCanvas" xmlns:cx="http://schemas.microsoft.com/office/drawing/2014/chartex" xmlns:cx1="http://schemas.microsoft.com/office/drawing/2015/9/8/chartex" xmlns:cx2="http://schemas.microsoft.com/office/drawing/2015/10/21/chartex" xmlns:cx3="http://schemas.microsoft.com/office/drawing/2016/5/9/chartex" xmlns:cx4="http://schemas.microsoft.com/office/drawing/2016/5/10/chartex" xmlns:cx5="http://schemas.microsoft.com/office/drawing/2016/5/11/chartex" xmlns:cx6="http://schemas.microsoft.com/office/drawing/2016/5/12/chartex" xmlns:cx7="http://schemas.microsoft.com/office/drawing/2016/5/13/chartex" xmlns:cx8="http://schemas.microsoft.com/office/drawing/2016/5/14/chartex" xmlns:mc="http://schemas.openxmlformats.org/markup-compatibility/2006" xmlns:aink="http://schemas.microsoft.com/office/drawing/2016/ink" xmlns:am3d="http://schemas.microsoft.com/office/drawing/2017/model3d" xmlns:o="urn:schemas-microsoft-com:office:office" xmlns:r="http://schemas.openxmlformats.org/officeDocument/2006/relationships" xmlns:m="http://schemas.openxmlformats.org/officeDocument/2006/math" xmlns:v="urn:schemas-microsoft-com:vml" xmlns:wp14="http://schemas.microsoft.com/office/word/2010/wordprocessingDrawing" xmlns:wp="http://schemas.openxmlformats.org/drawingml/2006/wordprocessingDrawing" xmlns:w10="urn:schemas-microsoft-com:office:word" xmlns:w="http://schemas.openxmlformats.org/wordprocessingml/2006/main" xmlns:w14="http://schemas.microsoft.com/office/word/2010/wordml" xmlns:w15="http://schemas.microsoft.com/office/word/2012/wordml" xmlns:w16cex="http://schemas.microsoft.com/office/word/2018/wordml/cex" xmlns:w16cid="http://schemas.microsoft.com/office/word/2016/wordml/cid" xmlns:w16="http://schemas.microsoft.com/office/word/2018/wordml" xmlns:w16se="http://schemas.microsoft.com/office/word/2015/wordml/symex" xmlns:wpg="http://schemas.microsoft.com/office/word/2010/wordprocessingGroup" xmlns:wpi="http://schemas.microsoft.com/office/word/2010/wordprocessingInk" xmlns:wne="http://schemas.microsoft.com/office/word/2006/wordml" xmlns:wps="http://schemas.microsoft.com/office/word/2010/wordprocessingShape" mc:Ignorable="w14 w15 w16se w16cid w16 w16cex wp14">
+<w:endnotes xmlns:ve="http://schemas.openxmlformats.org/markup-compatibility/2006" xmlns:o="urn:schemas-microsoft-com:office:office" xmlns:r="http://schemas.openxmlformats.org/officeDocument/2006/relationships" xmlns:m="http://schemas.openxmlformats.org/officeDocument/2006/math" xmlns:v="urn:schemas-microsoft-com:vml" xmlns:wp="http://schemas.openxmlformats.org/drawingml/2006/wordprocessingDrawing" xmlns:w10="urn:schemas-microsoft-com:office:word" xmlns:w="http://schemas.openxmlformats.org/wordprocessingml/2006/main" xmlns:wne="http://schemas.microsoft.com/office/word/2006/wordml">
   <w:endnote w:type="separator" w:id="-1">
     <w:p>
       <w:pPr>
@@ -1250,7 +1036,7 @@
 </file>
 
 <file path=word/footer1.xml><?xml version="1.0" encoding="utf-8"?>
-<w:ftr xmlns:wpc="http://schemas.microsoft.com/office/word/2010/wordprocessingCanvas" xmlns:cx="http://schemas.microsoft.com/office/drawing/2014/chartex" xmlns:cx1="http://schemas.microsoft.com/office/drawing/2015/9/8/chartex" xmlns:cx2="http://schemas.microsoft.com/office/drawing/2015/10/21/chartex" xmlns:cx3="http://schemas.microsoft.com/office/drawing/2016/5/9/chartex" xmlns:cx4="http://schemas.microsoft.com/office/drawing/2016/5/10/chartex" xmlns:cx5="http://schemas.microsoft.com/office/drawing/2016/5/11/chartex" xmlns:cx6="http://schemas.microsoft.com/office/drawing/2016/5/12/chartex" xmlns:cx7="http://schemas.microsoft.com/office/drawing/2016/5/13/chartex" xmlns:cx8="http://schemas.microsoft.com/office/drawing/2016/5/14/chartex" xmlns:mc="http://schemas.openxmlformats.org/markup-compatibility/2006" xmlns:aink="http://schemas.microsoft.com/office/drawing/2016/ink" xmlns:am3d="http://schemas.microsoft.com/office/drawing/2017/model3d" xmlns:o="urn:schemas-microsoft-com:office:office" xmlns:r="http://schemas.openxmlformats.org/officeDocument/2006/relationships" xmlns:m="http://schemas.openxmlformats.org/officeDocument/2006/math" xmlns:v="urn:schemas-microsoft-com:vml" xmlns:wp14="http://schemas.microsoft.com/office/word/2010/wordprocessingDrawing" xmlns:wp="http://schemas.openxmlformats.org/drawingml/2006/wordprocessingDrawing" xmlns:w10="urn:schemas-microsoft-com:office:word" xmlns:w="http://schemas.openxmlformats.org/wordprocessingml/2006/main" xmlns:w14="http://schemas.microsoft.com/office/word/2010/wordml" xmlns:w15="http://schemas.microsoft.com/office/word/2012/wordml" xmlns:w16cex="http://schemas.microsoft.com/office/word/2018/wordml/cex" xmlns:w16cid="http://schemas.microsoft.com/office/word/2016/wordml/cid" xmlns:w16="http://schemas.microsoft.com/office/word/2018/wordml" xmlns:w16se="http://schemas.microsoft.com/office/word/2015/wordml/symex" xmlns:wpg="http://schemas.microsoft.com/office/word/2010/wordprocessingGroup" xmlns:wpi="http://schemas.microsoft.com/office/word/2010/wordprocessingInk" xmlns:wne="http://schemas.microsoft.com/office/word/2006/wordml" xmlns:wps="http://schemas.microsoft.com/office/word/2010/wordprocessingShape" mc:Ignorable="w14 w15 w16se w16cid w16 w16cex wp14">
+<w:ftr xmlns:ve="http://schemas.openxmlformats.org/markup-compatibility/2006" xmlns:o="urn:schemas-microsoft-com:office:office" xmlns:r="http://schemas.openxmlformats.org/officeDocument/2006/relationships" xmlns:m="http://schemas.openxmlformats.org/officeDocument/2006/math" xmlns:v="urn:schemas-microsoft-com:vml" xmlns:wp="http://schemas.openxmlformats.org/drawingml/2006/wordprocessingDrawing" xmlns:w10="urn:schemas-microsoft-com:office:word" xmlns:w="http://schemas.openxmlformats.org/wordprocessingml/2006/main" xmlns:wne="http://schemas.microsoft.com/office/word/2006/wordml">
   <w:p>
     <w:pPr>
       <w:pStyle w:val="Bunntekst"/>
@@ -1299,7 +1085,7 @@
 </file>
 
 <file path=word/footnotes.xml><?xml version="1.0" encoding="utf-8"?>
-<w:footnotes xmlns:wpc="http://schemas.microsoft.com/office/word/2010/wordprocessingCanvas" xmlns:cx="http://schemas.microsoft.com/office/drawing/2014/chartex" xmlns:cx1="http://schemas.microsoft.com/office/drawing/2015/9/8/chartex" xmlns:cx2="http://schemas.microsoft.com/office/drawing/2015/10/21/chartex" xmlns:cx3="http://schemas.microsoft.com/office/drawing/2016/5/9/chartex" xmlns:cx4="http://schemas.microsoft.com/office/drawing/2016/5/10/chartex" xmlns:cx5="http://schemas.microsoft.com/office/drawing/2016/5/11/chartex" xmlns:cx6="http://schemas.microsoft.com/office/drawing/2016/5/12/chartex" xmlns:cx7="http://schemas.microsoft.com/office/drawing/2016/5/13/chartex" xmlns:cx8="http://schemas.microsoft.com/office/drawing/2016/5/14/chartex" xmlns:mc="http://schemas.openxmlformats.org/markup-compatibility/2006" xmlns:aink="http://schemas.microsoft.com/office/drawing/2016/ink" xmlns:am3d="http://schemas.microsoft.com/office/drawing/2017/model3d" xmlns:o="urn:schemas-microsoft-com:office:office" xmlns:r="http://schemas.openxmlformats.org/officeDocument/2006/relationships" xmlns:m="http://schemas.openxmlformats.org/officeDocument/2006/math" xmlns:v="urn:schemas-microsoft-com:vml" xmlns:wp14="http://schemas.microsoft.com/office/word/2010/wordprocessingDrawing" xmlns:wp="http://schemas.openxmlformats.org/drawingml/2006/wordprocessingDrawing" xmlns:w10="urn:schemas-microsoft-com:office:word" xmlns:w="http://schemas.openxmlformats.org/wordprocessingml/2006/main" xmlns:w14="http://schemas.microsoft.com/office/word/2010/wordml" xmlns:w15="http://schemas.microsoft.com/office/word/2012/wordml" xmlns:w16cex="http://schemas.microsoft.com/office/word/2018/wordml/cex" xmlns:w16cid="http://schemas.microsoft.com/office/word/2016/wordml/cid" xmlns:w16="http://schemas.microsoft.com/office/word/2018/wordml" xmlns:w16se="http://schemas.microsoft.com/office/word/2015/wordml/symex" xmlns:wpg="http://schemas.microsoft.com/office/word/2010/wordprocessingGroup" xmlns:wpi="http://schemas.microsoft.com/office/word/2010/wordprocessingInk" xmlns:wne="http://schemas.microsoft.com/office/word/2006/wordml" xmlns:wps="http://schemas.microsoft.com/office/word/2010/wordprocessingShape" mc:Ignorable="w14 w15 w16se w16cid w16 w16cex wp14">
+<w:footnotes xmlns:ve="http://schemas.openxmlformats.org/markup-compatibility/2006" xmlns:o="urn:schemas-microsoft-com:office:office" xmlns:r="http://schemas.openxmlformats.org/officeDocument/2006/relationships" xmlns:m="http://schemas.openxmlformats.org/officeDocument/2006/math" xmlns:v="urn:schemas-microsoft-com:vml" xmlns:wp="http://schemas.openxmlformats.org/drawingml/2006/wordprocessingDrawing" xmlns:w10="urn:schemas-microsoft-com:office:word" xmlns:w="http://schemas.openxmlformats.org/wordprocessingml/2006/main" xmlns:wne="http://schemas.microsoft.com/office/word/2006/wordml">
   <w:footnote w:type="separator" w:id="-1">
     <w:p>
       <w:pPr>
@@ -1324,7 +1110,7 @@
 </file>
 
 <file path=word/header1.xml><?xml version="1.0" encoding="utf-8"?>
-<w:hdr xmlns:wpc="http://schemas.microsoft.com/office/word/2010/wordprocessingCanvas" xmlns:cx="http://schemas.microsoft.com/office/drawing/2014/chartex" xmlns:cx1="http://schemas.microsoft.com/office/drawing/2015/9/8/chartex" xmlns:cx2="http://schemas.microsoft.com/office/drawing/2015/10/21/chartex" xmlns:cx3="http://schemas.microsoft.com/office/drawing/2016/5/9/chartex" xmlns:cx4="http://schemas.microsoft.com/office/drawing/2016/5/10/chartex" xmlns:cx5="http://schemas.microsoft.com/office/drawing/2016/5/11/chartex" xmlns:cx6="http://schemas.microsoft.com/office/drawing/2016/5/12/chartex" xmlns:cx7="http://schemas.microsoft.com/office/drawing/2016/5/13/chartex" xmlns:cx8="http://schemas.microsoft.com/office/drawing/2016/5/14/chartex" xmlns:mc="http://schemas.openxmlformats.org/markup-compatibility/2006" xmlns:aink="http://schemas.microsoft.com/office/drawing/2016/ink" xmlns:am3d="http://schemas.microsoft.com/office/drawing/2017/model3d" xmlns:o="urn:schemas-microsoft-com:office:office" xmlns:r="http://schemas.openxmlformats.org/officeDocument/2006/relationships" xmlns:m="http://schemas.openxmlformats.org/officeDocument/2006/math" xmlns:v="urn:schemas-microsoft-com:vml" xmlns:wp14="http://schemas.microsoft.com/office/word/2010/wordprocessingDrawing" xmlns:wp="http://schemas.openxmlformats.org/drawingml/2006/wordprocessingDrawing" xmlns:w10="urn:schemas-microsoft-com:office:word" xmlns:w="http://schemas.openxmlformats.org/wordprocessingml/2006/main" xmlns:w14="http://schemas.microsoft.com/office/word/2010/wordml" xmlns:w15="http://schemas.microsoft.com/office/word/2012/wordml" xmlns:w16cex="http://schemas.microsoft.com/office/word/2018/wordml/cex" xmlns:w16cid="http://schemas.microsoft.com/office/word/2016/wordml/cid" xmlns:w16="http://schemas.microsoft.com/office/word/2018/wordml" xmlns:w16se="http://schemas.microsoft.com/office/word/2015/wordml/symex" xmlns:wpg="http://schemas.microsoft.com/office/word/2010/wordprocessingGroup" xmlns:wpi="http://schemas.microsoft.com/office/word/2010/wordprocessingInk" xmlns:wne="http://schemas.microsoft.com/office/word/2006/wordml" xmlns:wps="http://schemas.microsoft.com/office/word/2010/wordprocessingShape" mc:Ignorable="w14 w15 w16se w16cid w16 w16cex wp14">
+<w:hdr xmlns:ve="http://schemas.openxmlformats.org/markup-compatibility/2006" xmlns:o="urn:schemas-microsoft-com:office:office" xmlns:r="http://schemas.openxmlformats.org/officeDocument/2006/relationships" xmlns:m="http://schemas.openxmlformats.org/officeDocument/2006/math" xmlns:v="urn:schemas-microsoft-com:vml" xmlns:wp="http://schemas.openxmlformats.org/drawingml/2006/wordprocessingDrawing" xmlns:w10="urn:schemas-microsoft-com:office:word" xmlns:w="http://schemas.openxmlformats.org/wordprocessingml/2006/main" xmlns:wne="http://schemas.microsoft.com/office/word/2006/wordml">
   <w:p>
     <w:pPr>
       <w:pStyle w:val="Topptekst"/>
@@ -1372,8 +1158,8 @@
 </file>
 
 <file path=word/numbering.xml><?xml version="1.0" encoding="utf-8"?>
-<w:numbering xmlns:wpc="http://schemas.microsoft.com/office/word/2010/wordprocessingCanvas" xmlns:cx="http://schemas.microsoft.com/office/drawing/2014/chartex" xmlns:cx1="http://schemas.microsoft.com/office/drawing/2015/9/8/chartex" xmlns:cx2="http://schemas.microsoft.com/office/drawing/2015/10/21/chartex" xmlns:cx3="http://schemas.microsoft.com/office/drawing/2016/5/9/chartex" xmlns:cx4="http://schemas.microsoft.com/office/drawing/2016/5/10/chartex" xmlns:cx5="http://schemas.microsoft.com/office/drawing/2016/5/11/chartex" xmlns:cx6="http://schemas.microsoft.com/office/drawing/2016/5/12/chartex" xmlns:cx7="http://schemas.microsoft.com/office/drawing/2016/5/13/chartex" xmlns:cx8="http://schemas.microsoft.com/office/drawing/2016/5/14/chartex" xmlns:mc="http://schemas.openxmlformats.org/markup-compatibility/2006" xmlns:aink="http://schemas.microsoft.com/office/drawing/2016/ink" xmlns:am3d="http://schemas.microsoft.com/office/drawing/2017/model3d" xmlns:o="urn:schemas-microsoft-com:office:office" xmlns:r="http://schemas.openxmlformats.org/officeDocument/2006/relationships" xmlns:m="http://schemas.openxmlformats.org/officeDocument/2006/math" xmlns:v="urn:schemas-microsoft-com:vml" xmlns:wp14="http://schemas.microsoft.com/office/word/2010/wordprocessingDrawing" xmlns:wp="http://schemas.openxmlformats.org/drawingml/2006/wordprocessingDrawing" xmlns:w10="urn:schemas-microsoft-com:office:word" xmlns:w="http://schemas.openxmlformats.org/wordprocessingml/2006/main" xmlns:w14="http://schemas.microsoft.com/office/word/2010/wordml" xmlns:w15="http://schemas.microsoft.com/office/word/2012/wordml" xmlns:w16cex="http://schemas.microsoft.com/office/word/2018/wordml/cex" xmlns:w16cid="http://schemas.microsoft.com/office/word/2016/wordml/cid" xmlns:w16="http://schemas.microsoft.com/office/word/2018/wordml" xmlns:w16se="http://schemas.microsoft.com/office/word/2015/wordml/symex" xmlns:wpg="http://schemas.microsoft.com/office/word/2010/wordprocessingGroup" xmlns:wpi="http://schemas.microsoft.com/office/word/2010/wordprocessingInk" xmlns:wne="http://schemas.microsoft.com/office/word/2006/wordml" xmlns:wps="http://schemas.microsoft.com/office/word/2010/wordprocessingShape" mc:Ignorable="w14 w15 w16se w16cid w16 w16cex wp14">
-  <w:abstractNum w:abstractNumId="0" w15:restartNumberingAfterBreak="0">
+<w:numbering xmlns:ve="http://schemas.openxmlformats.org/markup-compatibility/2006" xmlns:o="urn:schemas-microsoft-com:office:office" xmlns:r="http://schemas.openxmlformats.org/officeDocument/2006/relationships" xmlns:m="http://schemas.openxmlformats.org/officeDocument/2006/math" xmlns:v="urn:schemas-microsoft-com:vml" xmlns:wp="http://schemas.openxmlformats.org/drawingml/2006/wordprocessingDrawing" xmlns:w10="urn:schemas-microsoft-com:office:word" xmlns:w="http://schemas.openxmlformats.org/wordprocessingml/2006/main" xmlns:wne="http://schemas.microsoft.com/office/word/2006/wordml">
+  <w:abstractNum w:abstractNumId="0">
     <w:nsid w:val="0286783A"/>
     <w:multiLevelType w:val="multilevel"/>
     <w:tmpl w:val="0414001F"/>
@@ -1459,7 +1245,7 @@
       </w:pPr>
     </w:lvl>
   </w:abstractNum>
-  <w:abstractNum w:abstractNumId="1" w15:restartNumberingAfterBreak="0">
+  <w:abstractNum w:abstractNumId="1">
     <w:nsid w:val="046C5EF6"/>
     <w:multiLevelType w:val="hybridMultilevel"/>
     <w:tmpl w:val="9BE89262"/>
@@ -1572,7 +1358,7 @@
       </w:rPr>
     </w:lvl>
   </w:abstractNum>
-  <w:abstractNum w:abstractNumId="2" w15:restartNumberingAfterBreak="0">
+  <w:abstractNum w:abstractNumId="2">
     <w:nsid w:val="04973C3A"/>
     <w:multiLevelType w:val="hybridMultilevel"/>
     <w:tmpl w:val="69763CB6"/>
@@ -1658,7 +1444,7 @@
       </w:pPr>
     </w:lvl>
   </w:abstractNum>
-  <w:abstractNum w:abstractNumId="3" w15:restartNumberingAfterBreak="0">
+  <w:abstractNum w:abstractNumId="3">
     <w:nsid w:val="07EB6340"/>
     <w:multiLevelType w:val="multilevel"/>
     <w:tmpl w:val="227A2586"/>
@@ -1744,7 +1530,7 @@
       </w:pPr>
     </w:lvl>
   </w:abstractNum>
-  <w:abstractNum w:abstractNumId="4" w15:restartNumberingAfterBreak="0">
+  <w:abstractNum w:abstractNumId="4">
     <w:nsid w:val="12F44F5F"/>
     <w:multiLevelType w:val="hybridMultilevel"/>
     <w:tmpl w:val="3EC2E766"/>
@@ -1856,7 +1642,7 @@
       </w:rPr>
     </w:lvl>
   </w:abstractNum>
-  <w:abstractNum w:abstractNumId="5" w15:restartNumberingAfterBreak="0">
+  <w:abstractNum w:abstractNumId="5">
     <w:nsid w:val="151A343C"/>
     <w:multiLevelType w:val="hybridMultilevel"/>
     <w:tmpl w:val="4DC4B470"/>
@@ -1969,7 +1755,7 @@
       </w:rPr>
     </w:lvl>
   </w:abstractNum>
-  <w:abstractNum w:abstractNumId="6" w15:restartNumberingAfterBreak="0">
+  <w:abstractNum w:abstractNumId="6">
     <w:nsid w:val="2238773D"/>
     <w:multiLevelType w:val="hybridMultilevel"/>
     <w:tmpl w:val="75EC7276"/>
@@ -2082,7 +1868,7 @@
       </w:rPr>
     </w:lvl>
   </w:abstractNum>
-  <w:abstractNum w:abstractNumId="7" w15:restartNumberingAfterBreak="0">
+  <w:abstractNum w:abstractNumId="7">
     <w:nsid w:val="2B146153"/>
     <w:multiLevelType w:val="hybridMultilevel"/>
     <w:tmpl w:val="E81C2306"/>
@@ -2195,7 +1981,7 @@
       </w:rPr>
     </w:lvl>
   </w:abstractNum>
-  <w:abstractNum w:abstractNumId="8" w15:restartNumberingAfterBreak="0">
+  <w:abstractNum w:abstractNumId="8">
     <w:nsid w:val="2B657EB6"/>
     <w:multiLevelType w:val="hybridMultilevel"/>
     <w:tmpl w:val="EA6002E6"/>
@@ -2285,7 +2071,7 @@
       </w:pPr>
     </w:lvl>
   </w:abstractNum>
-  <w:abstractNum w:abstractNumId="9" w15:restartNumberingAfterBreak="0">
+  <w:abstractNum w:abstractNumId="9">
     <w:nsid w:val="2C8A72A3"/>
     <w:multiLevelType w:val="hybridMultilevel"/>
     <w:tmpl w:val="F7D0B292"/>
@@ -2398,7 +2184,7 @@
       </w:rPr>
     </w:lvl>
   </w:abstractNum>
-  <w:abstractNum w:abstractNumId="10" w15:restartNumberingAfterBreak="0">
+  <w:abstractNum w:abstractNumId="10">
     <w:nsid w:val="2FA86E0D"/>
     <w:multiLevelType w:val="hybridMultilevel"/>
     <w:tmpl w:val="56A801DE"/>
@@ -2511,7 +2297,7 @@
       </w:rPr>
     </w:lvl>
   </w:abstractNum>
-  <w:abstractNum w:abstractNumId="11" w15:restartNumberingAfterBreak="0">
+  <w:abstractNum w:abstractNumId="11">
     <w:nsid w:val="366E4689"/>
     <w:multiLevelType w:val="hybridMultilevel"/>
     <w:tmpl w:val="9BD818D6"/>
@@ -2624,7 +2410,7 @@
       </w:rPr>
     </w:lvl>
   </w:abstractNum>
-  <w:abstractNum w:abstractNumId="12" w15:restartNumberingAfterBreak="0">
+  <w:abstractNum w:abstractNumId="12">
     <w:nsid w:val="39BE6178"/>
     <w:multiLevelType w:val="multilevel"/>
     <w:tmpl w:val="E4762DA6"/>
@@ -2741,7 +2527,7 @@
       </w:pPr>
     </w:lvl>
   </w:abstractNum>
-  <w:abstractNum w:abstractNumId="13" w15:restartNumberingAfterBreak="0">
+  <w:abstractNum w:abstractNumId="13">
     <w:nsid w:val="3CC64302"/>
     <w:multiLevelType w:val="hybridMultilevel"/>
     <w:tmpl w:val="2B105C3C"/>
@@ -2853,7 +2639,7 @@
       </w:rPr>
     </w:lvl>
   </w:abstractNum>
-  <w:abstractNum w:abstractNumId="14" w15:restartNumberingAfterBreak="0">
+  <w:abstractNum w:abstractNumId="14">
     <w:nsid w:val="420A3B66"/>
     <w:multiLevelType w:val="multilevel"/>
     <w:tmpl w:val="04A21682"/>
@@ -2951,7 +2737,7 @@
       </w:pPr>
     </w:lvl>
   </w:abstractNum>
-  <w:abstractNum w:abstractNumId="15" w15:restartNumberingAfterBreak="0">
+  <w:abstractNum w:abstractNumId="15">
     <w:nsid w:val="4D080216"/>
     <w:multiLevelType w:val="hybridMultilevel"/>
     <w:tmpl w:val="C90EB774"/>
@@ -3064,7 +2850,7 @@
       </w:rPr>
     </w:lvl>
   </w:abstractNum>
-  <w:abstractNum w:abstractNumId="16" w15:restartNumberingAfterBreak="0">
+  <w:abstractNum w:abstractNumId="16">
     <w:nsid w:val="4D811BA2"/>
     <w:multiLevelType w:val="hybridMultilevel"/>
     <w:tmpl w:val="35F084A4"/>
@@ -3177,7 +2963,7 @@
       </w:rPr>
     </w:lvl>
   </w:abstractNum>
-  <w:abstractNum w:abstractNumId="17" w15:restartNumberingAfterBreak="0">
+  <w:abstractNum w:abstractNumId="17">
     <w:nsid w:val="50D3661C"/>
     <w:multiLevelType w:val="hybridMultilevel"/>
     <w:tmpl w:val="1488231C"/>
@@ -3290,7 +3076,7 @@
       </w:rPr>
     </w:lvl>
   </w:abstractNum>
-  <w:abstractNum w:abstractNumId="18" w15:restartNumberingAfterBreak="0">
+  <w:abstractNum w:abstractNumId="18">
     <w:nsid w:val="52222624"/>
     <w:multiLevelType w:val="hybridMultilevel"/>
     <w:tmpl w:val="EBDA903E"/>
@@ -3403,7 +3189,7 @@
       </w:rPr>
     </w:lvl>
   </w:abstractNum>
-  <w:abstractNum w:abstractNumId="19" w15:restartNumberingAfterBreak="0">
+  <w:abstractNum w:abstractNumId="19">
     <w:nsid w:val="525976CB"/>
     <w:multiLevelType w:val="multilevel"/>
     <w:tmpl w:val="5D54F5A2"/>
@@ -3516,7 +3302,7 @@
       </w:pPr>
     </w:lvl>
   </w:abstractNum>
-  <w:abstractNum w:abstractNumId="20" w15:restartNumberingAfterBreak="0">
+  <w:abstractNum w:abstractNumId="20">
     <w:nsid w:val="582133D7"/>
     <w:multiLevelType w:val="hybridMultilevel"/>
     <w:tmpl w:val="A7ACF630"/>
@@ -3605,7 +3391,7 @@
       </w:pPr>
     </w:lvl>
   </w:abstractNum>
-  <w:abstractNum w:abstractNumId="21" w15:restartNumberingAfterBreak="0">
+  <w:abstractNum w:abstractNumId="21">
     <w:nsid w:val="5FD95DF6"/>
     <w:multiLevelType w:val="hybridMultilevel"/>
     <w:tmpl w:val="B1A471F6"/>
@@ -3718,7 +3504,7 @@
       </w:rPr>
     </w:lvl>
   </w:abstractNum>
-  <w:abstractNum w:abstractNumId="22" w15:restartNumberingAfterBreak="0">
+  <w:abstractNum w:abstractNumId="22">
     <w:nsid w:val="607F20A9"/>
     <w:multiLevelType w:val="hybridMultilevel"/>
     <w:tmpl w:val="53B48FA6"/>
@@ -3831,7 +3617,7 @@
       </w:rPr>
     </w:lvl>
   </w:abstractNum>
-  <w:abstractNum w:abstractNumId="23" w15:restartNumberingAfterBreak="0">
+  <w:abstractNum w:abstractNumId="23">
     <w:nsid w:val="60C7793A"/>
     <w:multiLevelType w:val="hybridMultilevel"/>
     <w:tmpl w:val="F8E65484"/>
@@ -3944,7 +3730,7 @@
       </w:rPr>
     </w:lvl>
   </w:abstractNum>
-  <w:abstractNum w:abstractNumId="24" w15:restartNumberingAfterBreak="0">
+  <w:abstractNum w:abstractNumId="24">
     <w:nsid w:val="6776756D"/>
     <w:multiLevelType w:val="hybridMultilevel"/>
     <w:tmpl w:val="9D76368E"/>
@@ -4033,7 +3819,7 @@
       </w:pPr>
     </w:lvl>
   </w:abstractNum>
-  <w:abstractNum w:abstractNumId="25" w15:restartNumberingAfterBreak="0">
+  <w:abstractNum w:abstractNumId="25">
     <w:nsid w:val="6887542B"/>
     <w:multiLevelType w:val="multilevel"/>
     <w:tmpl w:val="C9789F88"/>
@@ -4119,7 +3905,7 @@
       </w:pPr>
     </w:lvl>
   </w:abstractNum>
-  <w:abstractNum w:abstractNumId="26" w15:restartNumberingAfterBreak="0">
+  <w:abstractNum w:abstractNumId="26">
     <w:nsid w:val="70246C4D"/>
     <w:multiLevelType w:val="hybridMultilevel"/>
     <w:tmpl w:val="4816D958"/>
@@ -4232,7 +4018,7 @@
       </w:rPr>
     </w:lvl>
   </w:abstractNum>
-  <w:abstractNum w:abstractNumId="27" w15:restartNumberingAfterBreak="0">
+  <w:abstractNum w:abstractNumId="27">
     <w:nsid w:val="722C410A"/>
     <w:multiLevelType w:val="hybridMultilevel"/>
     <w:tmpl w:val="F140D2E6"/>
@@ -4322,7 +4108,7 @@
       </w:pPr>
     </w:lvl>
   </w:abstractNum>
-  <w:abstractNum w:abstractNumId="28" w15:restartNumberingAfterBreak="0">
+  <w:abstractNum w:abstractNumId="28">
     <w:nsid w:val="73FE39FB"/>
     <w:multiLevelType w:val="multilevel"/>
     <w:tmpl w:val="3126C87A"/>
@@ -4439,7 +4225,7 @@
       </w:pPr>
     </w:lvl>
   </w:abstractNum>
-  <w:abstractNum w:abstractNumId="29" w15:restartNumberingAfterBreak="0">
+  <w:abstractNum w:abstractNumId="29">
     <w:nsid w:val="7BF65D85"/>
     <w:multiLevelType w:val="hybridMultilevel"/>
     <w:tmpl w:val="CA20E9DA"/>
@@ -4646,7 +4432,7 @@
 </file>
 
 <file path=word/styles.xml><?xml version="1.0" encoding="utf-8"?>
-<w:styles xmlns:mc="http://schemas.openxmlformats.org/markup-compatibility/2006" xmlns:r="http://schemas.openxmlformats.org/officeDocument/2006/relationships" xmlns:w="http://schemas.openxmlformats.org/wordprocessingml/2006/main" xmlns:w14="http://schemas.microsoft.com/office/word/2010/wordml" xmlns:w15="http://schemas.microsoft.com/office/word/2012/wordml" xmlns:w16cex="http://schemas.microsoft.com/office/word/2018/wordml/cex" xmlns:w16cid="http://schemas.microsoft.com/office/word/2016/wordml/cid" xmlns:w16="http://schemas.microsoft.com/office/word/2018/wordml" xmlns:w16se="http://schemas.microsoft.com/office/word/2015/wordml/symex" mc:Ignorable="w14 w15 w16se w16cid w16 w16cex">
+<w:styles xmlns:r="http://schemas.openxmlformats.org/officeDocument/2006/relationships" xmlns:w="http://schemas.openxmlformats.org/wordprocessingml/2006/main">
   <w:docDefaults>
     <w:rPrDefault>
       <w:rPr>
@@ -4662,383 +4448,144 @@
       </w:pPr>
     </w:pPrDefault>
   </w:docDefaults>
-  <w:latentStyles w:defLockedState="0" w:defUIPriority="99" w:defSemiHidden="0" w:defUnhideWhenUsed="0" w:defQFormat="0" w:count="376">
-    <w:lsdException w:name="Normal" w:uiPriority="0" w:qFormat="1"/>
-    <w:lsdException w:name="heading 1" w:uiPriority="9" w:qFormat="1"/>
-    <w:lsdException w:name="heading 2" w:semiHidden="1" w:uiPriority="9" w:unhideWhenUsed="1" w:qFormat="1"/>
-    <w:lsdException w:name="heading 3" w:semiHidden="1" w:uiPriority="9" w:unhideWhenUsed="1" w:qFormat="1"/>
-    <w:lsdException w:name="heading 4" w:semiHidden="1" w:uiPriority="9" w:unhideWhenUsed="1" w:qFormat="1"/>
-    <w:lsdException w:name="heading 5" w:semiHidden="1" w:uiPriority="9" w:unhideWhenUsed="1" w:qFormat="1"/>
-    <w:lsdException w:name="heading 6" w:semiHidden="1" w:uiPriority="9" w:unhideWhenUsed="1" w:qFormat="1"/>
-    <w:lsdException w:name="heading 7" w:semiHidden="1" w:uiPriority="9" w:unhideWhenUsed="1" w:qFormat="1"/>
-    <w:lsdException w:name="heading 8" w:semiHidden="1" w:uiPriority="9" w:unhideWhenUsed="1" w:qFormat="1"/>
-    <w:lsdException w:name="heading 9" w:semiHidden="1" w:uiPriority="9" w:unhideWhenUsed="1" w:qFormat="1"/>
-    <w:lsdException w:name="index 1" w:semiHidden="1" w:unhideWhenUsed="1"/>
-    <w:lsdException w:name="index 2" w:semiHidden="1" w:unhideWhenUsed="1"/>
-    <w:lsdException w:name="index 3" w:semiHidden="1" w:unhideWhenUsed="1"/>
-    <w:lsdException w:name="index 4" w:semiHidden="1" w:unhideWhenUsed="1"/>
-    <w:lsdException w:name="index 5" w:semiHidden="1" w:unhideWhenUsed="1"/>
-    <w:lsdException w:name="index 6" w:semiHidden="1" w:unhideWhenUsed="1"/>
-    <w:lsdException w:name="index 7" w:semiHidden="1" w:unhideWhenUsed="1"/>
-    <w:lsdException w:name="index 8" w:semiHidden="1" w:unhideWhenUsed="1"/>
-    <w:lsdException w:name="index 9" w:semiHidden="1" w:unhideWhenUsed="1"/>
-    <w:lsdException w:name="toc 1" w:semiHidden="1" w:uiPriority="39" w:unhideWhenUsed="1"/>
-    <w:lsdException w:name="toc 2" w:semiHidden="1" w:uiPriority="39" w:unhideWhenUsed="1"/>
-    <w:lsdException w:name="toc 3" w:semiHidden="1" w:uiPriority="39" w:unhideWhenUsed="1"/>
-    <w:lsdException w:name="toc 4" w:semiHidden="1" w:uiPriority="39" w:unhideWhenUsed="1"/>
-    <w:lsdException w:name="toc 5" w:semiHidden="1" w:uiPriority="39" w:unhideWhenUsed="1"/>
-    <w:lsdException w:name="toc 6" w:semiHidden="1" w:uiPriority="39" w:unhideWhenUsed="1"/>
-    <w:lsdException w:name="toc 7" w:semiHidden="1" w:uiPriority="39" w:unhideWhenUsed="1"/>
-    <w:lsdException w:name="toc 8" w:semiHidden="1" w:uiPriority="39" w:unhideWhenUsed="1"/>
-    <w:lsdException w:name="toc 9" w:semiHidden="1" w:uiPriority="39" w:unhideWhenUsed="1"/>
-    <w:lsdException w:name="Normal Indent" w:semiHidden="1" w:unhideWhenUsed="1"/>
-    <w:lsdException w:name="footnote text" w:semiHidden="1" w:unhideWhenUsed="1"/>
-    <w:lsdException w:name="annotation text" w:semiHidden="1" w:unhideWhenUsed="1"/>
-    <w:lsdException w:name="header" w:semiHidden="1" w:unhideWhenUsed="1"/>
-    <w:lsdException w:name="footer" w:semiHidden="1" w:unhideWhenUsed="1"/>
-    <w:lsdException w:name="index heading" w:semiHidden="1" w:unhideWhenUsed="1"/>
-    <w:lsdException w:name="caption" w:semiHidden="1" w:uiPriority="35" w:unhideWhenUsed="1" w:qFormat="1"/>
-    <w:lsdException w:name="table of figures" w:semiHidden="1" w:unhideWhenUsed="1"/>
-    <w:lsdException w:name="envelope address" w:semiHidden="1" w:unhideWhenUsed="1"/>
-    <w:lsdException w:name="envelope return" w:semiHidden="1" w:unhideWhenUsed="1"/>
-    <w:lsdException w:name="footnote reference" w:semiHidden="1" w:unhideWhenUsed="1"/>
-    <w:lsdException w:name="annotation reference" w:semiHidden="1" w:unhideWhenUsed="1"/>
-    <w:lsdException w:name="line number" w:semiHidden="1" w:unhideWhenUsed="1"/>
-    <w:lsdException w:name="page number" w:semiHidden="1" w:unhideWhenUsed="1"/>
-    <w:lsdException w:name="endnote reference" w:semiHidden="1" w:unhideWhenUsed="1"/>
-    <w:lsdException w:name="endnote text" w:semiHidden="1" w:unhideWhenUsed="1"/>
-    <w:lsdException w:name="table of authorities" w:semiHidden="1" w:unhideWhenUsed="1"/>
-    <w:lsdException w:name="macro" w:semiHidden="1" w:unhideWhenUsed="1"/>
-    <w:lsdException w:name="toa heading" w:semiHidden="1" w:unhideWhenUsed="1"/>
-    <w:lsdException w:name="List" w:semiHidden="1" w:unhideWhenUsed="1"/>
-    <w:lsdException w:name="List Bullet" w:semiHidden="1" w:unhideWhenUsed="1"/>
-    <w:lsdException w:name="List Number" w:semiHidden="1" w:unhideWhenUsed="1"/>
-    <w:lsdException w:name="List 2" w:semiHidden="1" w:unhideWhenUsed="1"/>
-    <w:lsdException w:name="List 3" w:semiHidden="1" w:unhideWhenUsed="1"/>
-    <w:lsdException w:name="List 4" w:semiHidden="1" w:unhideWhenUsed="1"/>
-    <w:lsdException w:name="List 5" w:semiHidden="1" w:unhideWhenUsed="1"/>
-    <w:lsdException w:name="List Bullet 2" w:semiHidden="1" w:unhideWhenUsed="1"/>
-    <w:lsdException w:name="List Bullet 3" w:semiHidden="1" w:unhideWhenUsed="1"/>
-    <w:lsdException w:name="List Bullet 4" w:semiHidden="1" w:unhideWhenUsed="1"/>
-    <w:lsdException w:name="List Bullet 5" w:semiHidden="1" w:unhideWhenUsed="1"/>
-    <w:lsdException w:name="List Number 2" w:semiHidden="1" w:unhideWhenUsed="1"/>
-    <w:lsdException w:name="List Number 3" w:semiHidden="1" w:unhideWhenUsed="1"/>
-    <w:lsdException w:name="List Number 4" w:semiHidden="1" w:unhideWhenUsed="1"/>
-    <w:lsdException w:name="List Number 5" w:semiHidden="1" w:unhideWhenUsed="1"/>
-    <w:lsdException w:name="Title" w:uiPriority="10" w:qFormat="1"/>
-    <w:lsdException w:name="Closing" w:semiHidden="1" w:unhideWhenUsed="1"/>
-    <w:lsdException w:name="Signature" w:semiHidden="1" w:unhideWhenUsed="1"/>
-    <w:lsdException w:name="Default Paragraph Font" w:semiHidden="1" w:uiPriority="1" w:unhideWhenUsed="1"/>
-    <w:lsdException w:name="Body Text" w:semiHidden="1" w:unhideWhenUsed="1"/>
-    <w:lsdException w:name="Body Text Indent" w:semiHidden="1" w:unhideWhenUsed="1"/>
-    <w:lsdException w:name="List Continue" w:semiHidden="1" w:unhideWhenUsed="1"/>
-    <w:lsdException w:name="List Continue 2" w:semiHidden="1" w:unhideWhenUsed="1"/>
-    <w:lsdException w:name="List Continue 3" w:semiHidden="1" w:unhideWhenUsed="1"/>
-    <w:lsdException w:name="List Continue 4" w:semiHidden="1" w:unhideWhenUsed="1"/>
-    <w:lsdException w:name="List Continue 5" w:semiHidden="1" w:unhideWhenUsed="1"/>
-    <w:lsdException w:name="Message Header" w:semiHidden="1" w:unhideWhenUsed="1"/>
-    <w:lsdException w:name="Subtitle" w:uiPriority="11" w:qFormat="1"/>
-    <w:lsdException w:name="Salutation" w:semiHidden="1" w:unhideWhenUsed="1"/>
-    <w:lsdException w:name="Date" w:semiHidden="1" w:unhideWhenUsed="1"/>
-    <w:lsdException w:name="Body Text First Indent" w:semiHidden="1" w:unhideWhenUsed="1"/>
-    <w:lsdException w:name="Body Text First Indent 2" w:semiHidden="1" w:unhideWhenUsed="1"/>
-    <w:lsdException w:name="Note Heading" w:semiHidden="1" w:unhideWhenUsed="1"/>
-    <w:lsdException w:name="Body Text 2" w:semiHidden="1" w:unhideWhenUsed="1"/>
-    <w:lsdException w:name="Body Text 3" w:semiHidden="1" w:unhideWhenUsed="1"/>
-    <w:lsdException w:name="Body Text Indent 2" w:semiHidden="1" w:unhideWhenUsed="1"/>
-    <w:lsdException w:name="Body Text Indent 3" w:semiHidden="1" w:unhideWhenUsed="1"/>
-    <w:lsdException w:name="Block Text" w:semiHidden="1" w:unhideWhenUsed="1"/>
-    <w:lsdException w:name="Hyperlink" w:semiHidden="1" w:unhideWhenUsed="1"/>
-    <w:lsdException w:name="FollowedHyperlink" w:semiHidden="1" w:unhideWhenUsed="1"/>
-    <w:lsdException w:name="Strong" w:uiPriority="22" w:qFormat="1"/>
-    <w:lsdException w:name="Emphasis" w:uiPriority="20" w:qFormat="1"/>
-    <w:lsdException w:name="Document Map" w:semiHidden="1" w:unhideWhenUsed="1"/>
-    <w:lsdException w:name="Plain Text" w:semiHidden="1" w:unhideWhenUsed="1"/>
-    <w:lsdException w:name="E-mail Signature" w:semiHidden="1" w:unhideWhenUsed="1"/>
-    <w:lsdException w:name="HTML Top of Form" w:semiHidden="1" w:unhideWhenUsed="1"/>
-    <w:lsdException w:name="HTML Bottom of Form" w:semiHidden="1" w:unhideWhenUsed="1"/>
-    <w:lsdException w:name="Normal (Web)" w:semiHidden="1" w:unhideWhenUsed="1"/>
-    <w:lsdException w:name="HTML Acronym" w:semiHidden="1" w:unhideWhenUsed="1"/>
-    <w:lsdException w:name="HTML Address" w:semiHidden="1" w:unhideWhenUsed="1"/>
-    <w:lsdException w:name="HTML Cite" w:semiHidden="1" w:unhideWhenUsed="1"/>
-    <w:lsdException w:name="HTML Code" w:semiHidden="1" w:unhideWhenUsed="1"/>
-    <w:lsdException w:name="HTML Definition" w:semiHidden="1" w:unhideWhenUsed="1"/>
-    <w:lsdException w:name="HTML Keyboard" w:semiHidden="1" w:unhideWhenUsed="1"/>
-    <w:lsdException w:name="HTML Preformatted" w:semiHidden="1" w:unhideWhenUsed="1"/>
-    <w:lsdException w:name="HTML Sample" w:semiHidden="1" w:unhideWhenUsed="1"/>
-    <w:lsdException w:name="HTML Typewriter" w:semiHidden="1" w:unhideWhenUsed="1"/>
-    <w:lsdException w:name="HTML Variable" w:semiHidden="1" w:unhideWhenUsed="1"/>
-    <w:lsdException w:name="Normal Table" w:semiHidden="1" w:unhideWhenUsed="1"/>
-    <w:lsdException w:name="annotation subject" w:semiHidden="1" w:unhideWhenUsed="1"/>
-    <w:lsdException w:name="No List" w:semiHidden="1" w:unhideWhenUsed="1"/>
-    <w:lsdException w:name="Outline List 1" w:semiHidden="1" w:unhideWhenUsed="1"/>
-    <w:lsdException w:name="Outline List 2" w:semiHidden="1" w:unhideWhenUsed="1"/>
-    <w:lsdException w:name="Outline List 3" w:semiHidden="1" w:unhideWhenUsed="1"/>
-    <w:lsdException w:name="Table Simple 1" w:semiHidden="1" w:unhideWhenUsed="1"/>
-    <w:lsdException w:name="Table Simple 2" w:semiHidden="1" w:unhideWhenUsed="1"/>
-    <w:lsdException w:name="Table Simple 3" w:semiHidden="1" w:unhideWhenUsed="1"/>
-    <w:lsdException w:name="Table Classic 1" w:semiHidden="1" w:unhideWhenUsed="1"/>
-    <w:lsdException w:name="Table Classic 2" w:semiHidden="1" w:unhideWhenUsed="1"/>
-    <w:lsdException w:name="Table Classic 3" w:semiHidden="1" w:unhideWhenUsed="1"/>
-    <w:lsdException w:name="Table Classic 4" w:semiHidden="1" w:unhideWhenUsed="1"/>
-    <w:lsdException w:name="Table Colorful 1" w:semiHidden="1" w:unhideWhenUsed="1"/>
-    <w:lsdException w:name="Table Colorful 2" w:semiHidden="1" w:unhideWhenUsed="1"/>
-    <w:lsdException w:name="Table Colorful 3" w:semiHidden="1" w:unhideWhenUsed="1"/>
-    <w:lsdException w:name="Table Columns 1" w:semiHidden="1" w:unhideWhenUsed="1"/>
-    <w:lsdException w:name="Table Columns 2" w:semiHidden="1" w:unhideWhenUsed="1"/>
-    <w:lsdException w:name="Table Columns 3" w:semiHidden="1" w:unhideWhenUsed="1"/>
-    <w:lsdException w:name="Table Columns 4" w:semiHidden="1" w:unhideWhenUsed="1"/>
-    <w:lsdException w:name="Table Columns 5" w:semiHidden="1" w:unhideWhenUsed="1"/>
-    <w:lsdException w:name="Table Grid 1" w:semiHidden="1" w:unhideWhenUsed="1"/>
-    <w:lsdException w:name="Table Grid 2" w:semiHidden="1" w:unhideWhenUsed="1"/>
-    <w:lsdException w:name="Table Grid 3" w:semiHidden="1" w:unhideWhenUsed="1"/>
-    <w:lsdException w:name="Table Grid 4" w:semiHidden="1" w:unhideWhenUsed="1"/>
-    <w:lsdException w:name="Table Grid 5" w:semiHidden="1" w:unhideWhenUsed="1"/>
-    <w:lsdException w:name="Table Grid 6" w:semiHidden="1" w:unhideWhenUsed="1"/>
-    <w:lsdException w:name="Table Grid 7" w:semiHidden="1" w:unhideWhenUsed="1"/>
-    <w:lsdException w:name="Table Grid 8" w:semiHidden="1" w:unhideWhenUsed="1"/>
-    <w:lsdException w:name="Table List 1" w:semiHidden="1" w:unhideWhenUsed="1"/>
-    <w:lsdException w:name="Table List 2" w:semiHidden="1" w:unhideWhenUsed="1"/>
-    <w:lsdException w:name="Table List 3" w:semiHidden="1" w:unhideWhenUsed="1"/>
-    <w:lsdException w:name="Table List 4" w:semiHidden="1" w:unhideWhenUsed="1"/>
-    <w:lsdException w:name="Table List 5" w:semiHidden="1" w:unhideWhenUsed="1"/>
-    <w:lsdException w:name="Table List 6" w:semiHidden="1" w:unhideWhenUsed="1"/>
-    <w:lsdException w:name="Table List 7" w:semiHidden="1" w:unhideWhenUsed="1"/>
-    <w:lsdException w:name="Table List 8" w:semiHidden="1" w:unhideWhenUsed="1"/>
-    <w:lsdException w:name="Table 3D effects 1" w:semiHidden="1" w:unhideWhenUsed="1"/>
-    <w:lsdException w:name="Table 3D effects 2" w:semiHidden="1" w:unhideWhenUsed="1"/>
-    <w:lsdException w:name="Table 3D effects 3" w:semiHidden="1" w:unhideWhenUsed="1"/>
-    <w:lsdException w:name="Table Contemporary" w:semiHidden="1" w:unhideWhenUsed="1"/>
-    <w:lsdException w:name="Table Elegant" w:semiHidden="1" w:unhideWhenUsed="1"/>
-    <w:lsdException w:name="Table Professional" w:semiHidden="1" w:unhideWhenUsed="1"/>
-    <w:lsdException w:name="Table Subtle 1" w:semiHidden="1" w:unhideWhenUsed="1"/>
-    <w:lsdException w:name="Table Subtle 2" w:semiHidden="1" w:unhideWhenUsed="1"/>
-    <w:lsdException w:name="Table Web 1" w:semiHidden="1" w:unhideWhenUsed="1"/>
-    <w:lsdException w:name="Table Web 2" w:semiHidden="1" w:unhideWhenUsed="1"/>
-    <w:lsdException w:name="Table Web 3" w:semiHidden="1" w:unhideWhenUsed="1"/>
-    <w:lsdException w:name="Balloon Text" w:semiHidden="1" w:unhideWhenUsed="1"/>
-    <w:lsdException w:name="Table Grid" w:semiHidden="1" w:uiPriority="59" w:unhideWhenUsed="1"/>
-    <w:lsdException w:name="Table Theme" w:semiHidden="1" w:unhideWhenUsed="1"/>
-    <w:lsdException w:name="Placeholder Text" w:semiHidden="1"/>
-    <w:lsdException w:name="No Spacing" w:uiPriority="1" w:qFormat="1"/>
-    <w:lsdException w:name="Light Shading" w:uiPriority="60"/>
-    <w:lsdException w:name="Light List" w:uiPriority="61"/>
-    <w:lsdException w:name="Light Grid" w:uiPriority="62"/>
-    <w:lsdException w:name="Medium Shading 1" w:uiPriority="63"/>
-    <w:lsdException w:name="Medium Shading 2" w:uiPriority="64"/>
-    <w:lsdException w:name="Medium List 1" w:uiPriority="65"/>
-    <w:lsdException w:name="Medium List 2" w:uiPriority="66"/>
-    <w:lsdException w:name="Medium Grid 1" w:uiPriority="67"/>
-    <w:lsdException w:name="Medium Grid 2" w:uiPriority="68"/>
-    <w:lsdException w:name="Medium Grid 3" w:uiPriority="69"/>
-    <w:lsdException w:name="Dark List" w:uiPriority="70"/>
-    <w:lsdException w:name="Colorful Shading" w:uiPriority="71"/>
-    <w:lsdException w:name="Colorful List" w:uiPriority="72"/>
-    <w:lsdException w:name="Colorful Grid" w:uiPriority="73"/>
-    <w:lsdException w:name="Light Shading Accent 1" w:uiPriority="60"/>
-    <w:lsdException w:name="Light List Accent 1" w:uiPriority="61"/>
-    <w:lsdException w:name="Light Grid Accent 1" w:uiPriority="62"/>
-    <w:lsdException w:name="Medium Shading 1 Accent 1" w:uiPriority="63"/>
-    <w:lsdException w:name="Medium Shading 2 Accent 1" w:uiPriority="64"/>
-    <w:lsdException w:name="Medium List 1 Accent 1" w:uiPriority="65"/>
-    <w:lsdException w:name="Revision" w:semiHidden="1"/>
-    <w:lsdException w:name="List Paragraph" w:uiPriority="34" w:qFormat="1"/>
-    <w:lsdException w:name="Quote" w:uiPriority="29" w:qFormat="1"/>
-    <w:lsdException w:name="Intense Quote" w:uiPriority="30" w:qFormat="1"/>
-    <w:lsdException w:name="Medium List 2 Accent 1" w:uiPriority="66"/>
-    <w:lsdException w:name="Medium Grid 1 Accent 1" w:uiPriority="67"/>
-    <w:lsdException w:name="Medium Grid 2 Accent 1" w:uiPriority="68"/>
-    <w:lsdException w:name="Medium Grid 3 Accent 1" w:uiPriority="69"/>
-    <w:lsdException w:name="Dark List Accent 1" w:uiPriority="70"/>
-    <w:lsdException w:name="Colorful Shading Accent 1" w:uiPriority="71"/>
-    <w:lsdException w:name="Colorful List Accent 1" w:uiPriority="72"/>
-    <w:lsdException w:name="Colorful Grid Accent 1" w:uiPriority="73"/>
-    <w:lsdException w:name="Light Shading Accent 2" w:uiPriority="60"/>
-    <w:lsdException w:name="Light List Accent 2" w:uiPriority="61"/>
-    <w:lsdException w:name="Light Grid Accent 2" w:uiPriority="62"/>
-    <w:lsdException w:name="Medium Shading 1 Accent 2" w:uiPriority="63"/>
-    <w:lsdException w:name="Medium Shading 2 Accent 2" w:uiPriority="64"/>
-    <w:lsdException w:name="Medium List 1 Accent 2" w:uiPriority="65"/>
-    <w:lsdException w:name="Medium List 2 Accent 2" w:uiPriority="66"/>
-    <w:lsdException w:name="Medium Grid 1 Accent 2" w:uiPriority="67"/>
-    <w:lsdException w:name="Medium Grid 2 Accent 2" w:uiPriority="68"/>
-    <w:lsdException w:name="Medium Grid 3 Accent 2" w:uiPriority="69"/>
-    <w:lsdException w:name="Dark List Accent 2" w:uiPriority="70"/>
-    <w:lsdException w:name="Colorful Shading Accent 2" w:uiPriority="71"/>
-    <w:lsdException w:name="Colorful List Accent 2" w:uiPriority="72"/>
-    <w:lsdException w:name="Colorful Grid Accent 2" w:uiPriority="73"/>
-    <w:lsdException w:name="Light Shading Accent 3" w:uiPriority="60"/>
-    <w:lsdException w:name="Light List Accent 3" w:uiPriority="61"/>
-    <w:lsdException w:name="Light Grid Accent 3" w:uiPriority="62"/>
-    <w:lsdException w:name="Medium Shading 1 Accent 3" w:uiPriority="63"/>
-    <w:lsdException w:name="Medium Shading 2 Accent 3" w:uiPriority="64"/>
-    <w:lsdException w:name="Medium List 1 Accent 3" w:uiPriority="65"/>
-    <w:lsdException w:name="Medium List 2 Accent 3" w:uiPriority="66"/>
-    <w:lsdException w:name="Medium Grid 1 Accent 3" w:uiPriority="67"/>
-    <w:lsdException w:name="Medium Grid 2 Accent 3" w:uiPriority="68"/>
-    <w:lsdException w:name="Medium Grid 3 Accent 3" w:uiPriority="69"/>
-    <w:lsdException w:name="Dark List Accent 3" w:uiPriority="70"/>
-    <w:lsdException w:name="Colorful Shading Accent 3" w:uiPriority="71"/>
-    <w:lsdException w:name="Colorful List Accent 3" w:uiPriority="72"/>
-    <w:lsdException w:name="Colorful Grid Accent 3" w:uiPriority="73"/>
-    <w:lsdException w:name="Light Shading Accent 4" w:uiPriority="60"/>
-    <w:lsdException w:name="Light List Accent 4" w:uiPriority="61"/>
-    <w:lsdException w:name="Light Grid Accent 4" w:uiPriority="62"/>
-    <w:lsdException w:name="Medium Shading 1 Accent 4" w:uiPriority="63"/>
-    <w:lsdException w:name="Medium Shading 2 Accent 4" w:uiPriority="64"/>
-    <w:lsdException w:name="Medium List 1 Accent 4" w:uiPriority="65"/>
-    <w:lsdException w:name="Medium List 2 Accent 4" w:uiPriority="66"/>
-    <w:lsdException w:name="Medium Grid 1 Accent 4" w:uiPriority="67"/>
-    <w:lsdException w:name="Medium Grid 2 Accent 4" w:uiPriority="68"/>
-    <w:lsdException w:name="Medium Grid 3 Accent 4" w:uiPriority="69"/>
-    <w:lsdException w:name="Dark List Accent 4" w:uiPriority="70"/>
-    <w:lsdException w:name="Colorful Shading Accent 4" w:uiPriority="71"/>
-    <w:lsdException w:name="Colorful List Accent 4" w:uiPriority="72"/>
-    <w:lsdException w:name="Colorful Grid Accent 4" w:uiPriority="73"/>
-    <w:lsdException w:name="Light Shading Accent 5" w:uiPriority="60"/>
-    <w:lsdException w:name="Light List Accent 5" w:uiPriority="61"/>
-    <w:lsdException w:name="Light Grid Accent 5" w:uiPriority="62"/>
-    <w:lsdException w:name="Medium Shading 1 Accent 5" w:uiPriority="63"/>
-    <w:lsdException w:name="Medium Shading 2 Accent 5" w:uiPriority="64"/>
-    <w:lsdException w:name="Medium List 1 Accent 5" w:uiPriority="65"/>
-    <w:lsdException w:name="Medium List 2 Accent 5" w:uiPriority="66"/>
-    <w:lsdException w:name="Medium Grid 1 Accent 5" w:uiPriority="67"/>
-    <w:lsdException w:name="Medium Grid 2 Accent 5" w:uiPriority="68"/>
-    <w:lsdException w:name="Medium Grid 3 Accent 5" w:uiPriority="69"/>
-    <w:lsdException w:name="Dark List Accent 5" w:uiPriority="70"/>
-    <w:lsdException w:name="Colorful Shading Accent 5" w:uiPriority="71"/>
-    <w:lsdException w:name="Colorful List Accent 5" w:uiPriority="72"/>
-    <w:lsdException w:name="Colorful Grid Accent 5" w:uiPriority="73"/>
-    <w:lsdException w:name="Light Shading Accent 6" w:uiPriority="60"/>
-    <w:lsdException w:name="Light List Accent 6" w:uiPriority="61"/>
-    <w:lsdException w:name="Light Grid Accent 6" w:uiPriority="62"/>
-    <w:lsdException w:name="Medium Shading 1 Accent 6" w:uiPriority="63"/>
-    <w:lsdException w:name="Medium Shading 2 Accent 6" w:uiPriority="64"/>
-    <w:lsdException w:name="Medium List 1 Accent 6" w:uiPriority="65"/>
-    <w:lsdException w:name="Medium List 2 Accent 6" w:uiPriority="66"/>
-    <w:lsdException w:name="Medium Grid 1 Accent 6" w:uiPriority="67"/>
-    <w:lsdException w:name="Medium Grid 2 Accent 6" w:uiPriority="68"/>
-    <w:lsdException w:name="Medium Grid 3 Accent 6" w:uiPriority="69"/>
-    <w:lsdException w:name="Dark List Accent 6" w:uiPriority="70"/>
-    <w:lsdException w:name="Colorful Shading Accent 6" w:uiPriority="71"/>
-    <w:lsdException w:name="Colorful List Accent 6" w:uiPriority="72"/>
-    <w:lsdException w:name="Colorful Grid Accent 6" w:uiPriority="73"/>
-    <w:lsdException w:name="Subtle Emphasis" w:uiPriority="19" w:qFormat="1"/>
-    <w:lsdException w:name="Intense Emphasis" w:uiPriority="21" w:qFormat="1"/>
-    <w:lsdException w:name="Subtle Reference" w:uiPriority="31" w:qFormat="1"/>
-    <w:lsdException w:name="Intense Reference" w:uiPriority="32" w:qFormat="1"/>
-    <w:lsdException w:name="Book Title" w:uiPriority="33" w:qFormat="1"/>
-    <w:lsdException w:name="Bibliography" w:semiHidden="1" w:uiPriority="37" w:unhideWhenUsed="1"/>
-    <w:lsdException w:name="TOC Heading" w:semiHidden="1" w:uiPriority="39" w:unhideWhenUsed="1" w:qFormat="1"/>
-    <w:lsdException w:name="Plain Table 1" w:uiPriority="41"/>
-    <w:lsdException w:name="Plain Table 2" w:uiPriority="42"/>
-    <w:lsdException w:name="Plain Table 3" w:uiPriority="43"/>
-    <w:lsdException w:name="Plain Table 4" w:uiPriority="44"/>
-    <w:lsdException w:name="Plain Table 5" w:uiPriority="45"/>
-    <w:lsdException w:name="Grid Table Light" w:uiPriority="40"/>
-    <w:lsdException w:name="Grid Table 1 Light" w:uiPriority="46"/>
-    <w:lsdException w:name="Grid Table 2" w:uiPriority="47"/>
-    <w:lsdException w:name="Grid Table 3" w:uiPriority="48"/>
-    <w:lsdException w:name="Grid Table 4" w:uiPriority="49"/>
-    <w:lsdException w:name="Grid Table 5 Dark" w:uiPriority="50"/>
-    <w:lsdException w:name="Grid Table 6 Colorful" w:uiPriority="51"/>
-    <w:lsdException w:name="Grid Table 7 Colorful" w:uiPriority="52"/>
-    <w:lsdException w:name="Grid Table 1 Light Accent 1" w:uiPriority="46"/>
-    <w:lsdException w:name="Grid Table 2 Accent 1" w:uiPriority="47"/>
-    <w:lsdException w:name="Grid Table 3 Accent 1" w:uiPriority="48"/>
-    <w:lsdException w:name="Grid Table 4 Accent 1" w:uiPriority="49"/>
-    <w:lsdException w:name="Grid Table 5 Dark Accent 1" w:uiPriority="50"/>
-    <w:lsdException w:name="Grid Table 6 Colorful Accent 1" w:uiPriority="51"/>
-    <w:lsdException w:name="Grid Table 7 Colorful Accent 1" w:uiPriority="52"/>
-    <w:lsdException w:name="Grid Table 1 Light Accent 2" w:uiPriority="46"/>
-    <w:lsdException w:name="Grid Table 2 Accent 2" w:uiPriority="47"/>
-    <w:lsdException w:name="Grid Table 3 Accent 2" w:uiPriority="48"/>
-    <w:lsdException w:name="Grid Table 4 Accent 2" w:uiPriority="49"/>
-    <w:lsdException w:name="Grid Table 5 Dark Accent 2" w:uiPriority="50"/>
-    <w:lsdException w:name="Grid Table 6 Colorful Accent 2" w:uiPriority="51"/>
-    <w:lsdException w:name="Grid Table 7 Colorful Accent 2" w:uiPriority="52"/>
-    <w:lsdException w:name="Grid Table 1 Light Accent 3" w:uiPriority="46"/>
-    <w:lsdException w:name="Grid Table 2 Accent 3" w:uiPriority="47"/>
-    <w:lsdException w:name="Grid Table 3 Accent 3" w:uiPriority="48"/>
-    <w:lsdException w:name="Grid Table 4 Accent 3" w:uiPriority="49"/>
-    <w:lsdException w:name="Grid Table 5 Dark Accent 3" w:uiPriority="50"/>
-    <w:lsdException w:name="Grid Table 6 Colorful Accent 3" w:uiPriority="51"/>
-    <w:lsdException w:name="Grid Table 7 Colorful Accent 3" w:uiPriority="52"/>
-    <w:lsdException w:name="Grid Table 1 Light Accent 4" w:uiPriority="46"/>
-    <w:lsdException w:name="Grid Table 2 Accent 4" w:uiPriority="47"/>
-    <w:lsdException w:name="Grid Table 3 Accent 4" w:uiPriority="48"/>
-    <w:lsdException w:name="Grid Table 4 Accent 4" w:uiPriority="49"/>
-    <w:lsdException w:name="Grid Table 5 Dark Accent 4" w:uiPriority="50"/>
-    <w:lsdException w:name="Grid Table 6 Colorful Accent 4" w:uiPriority="51"/>
-    <w:lsdException w:name="Grid Table 7 Colorful Accent 4" w:uiPriority="52"/>
-    <w:lsdException w:name="Grid Table 1 Light Accent 5" w:uiPriority="46"/>
-    <w:lsdException w:name="Grid Table 2 Accent 5" w:uiPriority="47"/>
-    <w:lsdException w:name="Grid Table 3 Accent 5" w:uiPriority="48"/>
-    <w:lsdException w:name="Grid Table 4 Accent 5" w:uiPriority="49"/>
-    <w:lsdException w:name="Grid Table 5 Dark Accent 5" w:uiPriority="50"/>
-    <w:lsdException w:name="Grid Table 6 Colorful Accent 5" w:uiPriority="51"/>
-    <w:lsdException w:name="Grid Table 7 Colorful Accent 5" w:uiPriority="52"/>
-    <w:lsdException w:name="Grid Table 1 Light Accent 6" w:uiPriority="46"/>
-    <w:lsdException w:name="Grid Table 2 Accent 6" w:uiPriority="47"/>
-    <w:lsdException w:name="Grid Table 3 Accent 6" w:uiPriority="48"/>
-    <w:lsdException w:name="Grid Table 4 Accent 6" w:uiPriority="49"/>
-    <w:lsdException w:name="Grid Table 5 Dark Accent 6" w:uiPriority="50"/>
-    <w:lsdException w:name="Grid Table 6 Colorful Accent 6" w:uiPriority="51"/>
-    <w:lsdException w:name="Grid Table 7 Colorful Accent 6" w:uiPriority="52"/>
-    <w:lsdException w:name="List Table 1 Light" w:uiPriority="46"/>
-    <w:lsdException w:name="List Table 2" w:uiPriority="47"/>
-    <w:lsdException w:name="List Table 3" w:uiPriority="48"/>
-    <w:lsdException w:name="List Table 4" w:uiPriority="49"/>
-    <w:lsdException w:name="List Table 5 Dark" w:uiPriority="50"/>
-    <w:lsdException w:name="List Table 6 Colorful" w:uiPriority="51"/>
-    <w:lsdException w:name="List Table 7 Colorful" w:uiPriority="52"/>
-    <w:lsdException w:name="List Table 1 Light Accent 1" w:uiPriority="46"/>
-    <w:lsdException w:name="List Table 2 Accent 1" w:uiPriority="47"/>
-    <w:lsdException w:name="List Table 3 Accent 1" w:uiPriority="48"/>
-    <w:lsdException w:name="List Table 4 Accent 1" w:uiPriority="49"/>
-    <w:lsdException w:name="List Table 5 Dark Accent 1" w:uiPriority="50"/>
-    <w:lsdException w:name="List Table 6 Colorful Accent 1" w:uiPriority="51"/>
-    <w:lsdException w:name="List Table 7 Colorful Accent 1" w:uiPriority="52"/>
-    <w:lsdException w:name="List Table 1 Light Accent 2" w:uiPriority="46"/>
-    <w:lsdException w:name="List Table 2 Accent 2" w:uiPriority="47"/>
-    <w:lsdException w:name="List Table 3 Accent 2" w:uiPriority="48"/>
-    <w:lsdException w:name="List Table 4 Accent 2" w:uiPriority="49"/>
-    <w:lsdException w:name="List Table 5 Dark Accent 2" w:uiPriority="50"/>
-    <w:lsdException w:name="List Table 6 Colorful Accent 2" w:uiPriority="51"/>
-    <w:lsdException w:name="List Table 7 Colorful Accent 2" w:uiPriority="52"/>
-    <w:lsdException w:name="List Table 1 Light Accent 3" w:uiPriority="46"/>
-    <w:lsdException w:name="List Table 2 Accent 3" w:uiPriority="47"/>
-    <w:lsdException w:name="List Table 3 Accent 3" w:uiPriority="48"/>
-    <w:lsdException w:name="List Table 4 Accent 3" w:uiPriority="49"/>
-    <w:lsdException w:name="List Table 5 Dark Accent 3" w:uiPriority="50"/>
-    <w:lsdException w:name="List Table 6 Colorful Accent 3" w:uiPriority="51"/>
-    <w:lsdException w:name="List Table 7 Colorful Accent 3" w:uiPriority="52"/>
-    <w:lsdException w:name="List Table 1 Light Accent 4" w:uiPriority="46"/>
-    <w:lsdException w:name="List Table 2 Accent 4" w:uiPriority="47"/>
-    <w:lsdException w:name="List Table 3 Accent 4" w:uiPriority="48"/>
-    <w:lsdException w:name="List Table 4 Accent 4" w:uiPriority="49"/>
-    <w:lsdException w:name="List Table 5 Dark Accent 4" w:uiPriority="50"/>
-    <w:lsdException w:name="List Table 6 Colorful Accent 4" w:uiPriority="51"/>
-    <w:lsdException w:name="List Table 7 Colorful Accent 4" w:uiPriority="52"/>
-    <w:lsdException w:name="List Table 1 Light Accent 5" w:uiPriority="46"/>
-    <w:lsdException w:name="List Table 2 Accent 5" w:uiPriority="47"/>
-    <w:lsdException w:name="List Table 3 Accent 5" w:uiPriority="48"/>
-    <w:lsdException w:name="List Table 4 Accent 5" w:uiPriority="49"/>
-    <w:lsdException w:name="List Table 5 Dark Accent 5" w:uiPriority="50"/>
-    <w:lsdException w:name="List Table 6 Colorful Accent 5" w:uiPriority="51"/>
-    <w:lsdException w:name="List Table 7 Colorful Accent 5" w:uiPriority="52"/>
-    <w:lsdException w:name="List Table 1 Light Accent 6" w:uiPriority="46"/>
-    <w:lsdException w:name="List Table 2 Accent 6" w:uiPriority="47"/>
-    <w:lsdException w:name="List Table 3 Accent 6" w:uiPriority="48"/>
-    <w:lsdException w:name="List Table 4 Accent 6" w:uiPriority="49"/>
-    <w:lsdException w:name="List Table 5 Dark Accent 6" w:uiPriority="50"/>
-    <w:lsdException w:name="List Table 6 Colorful Accent 6" w:uiPriority="51"/>
-    <w:lsdException w:name="List Table 7 Colorful Accent 6" w:uiPriority="52"/>
-    <w:lsdException w:name="Mention" w:semiHidden="1" w:unhideWhenUsed="1"/>
-    <w:lsdException w:name="Smart Hyperlink" w:semiHidden="1" w:unhideWhenUsed="1"/>
-    <w:lsdException w:name="Hashtag" w:semiHidden="1" w:unhideWhenUsed="1"/>
-    <w:lsdException w:name="Unresolved Mention" w:semiHidden="1" w:unhideWhenUsed="1"/>
-    <w:lsdException w:name="Smart Link" w:semiHidden="1" w:unhideWhenUsed="1"/>
+  <w:latentStyles w:defLockedState="0" w:defUIPriority="99" w:defSemiHidden="1" w:defUnhideWhenUsed="1" w:defQFormat="0" w:count="267">
+    <w:lsdException w:name="Normal" w:semiHidden="0" w:uiPriority="0" w:unhideWhenUsed="0" w:qFormat="1"/>
+    <w:lsdException w:name="heading 1" w:semiHidden="0" w:uiPriority="9" w:unhideWhenUsed="0" w:qFormat="1"/>
+    <w:lsdException w:name="heading 2" w:uiPriority="9" w:qFormat="1"/>
+    <w:lsdException w:name="heading 3" w:uiPriority="9" w:qFormat="1"/>
+    <w:lsdException w:name="heading 4" w:uiPriority="9" w:qFormat="1"/>
+    <w:lsdException w:name="heading 5" w:uiPriority="9" w:qFormat="1"/>
+    <w:lsdException w:name="heading 6" w:uiPriority="9" w:qFormat="1"/>
+    <w:lsdException w:name="heading 7" w:uiPriority="9" w:qFormat="1"/>
+    <w:lsdException w:name="heading 8" w:uiPriority="9" w:qFormat="1"/>
+    <w:lsdException w:name="heading 9" w:uiPriority="9" w:qFormat="1"/>
+    <w:lsdException w:name="toc 1" w:uiPriority="39"/>
+    <w:lsdException w:name="toc 2" w:uiPriority="39"/>
+    <w:lsdException w:name="toc 3" w:uiPriority="39"/>
+    <w:lsdException w:name="toc 4" w:uiPriority="39"/>
+    <w:lsdException w:name="toc 5" w:uiPriority="39"/>
+    <w:lsdException w:name="toc 6" w:uiPriority="39"/>
+    <w:lsdException w:name="toc 7" w:uiPriority="39"/>
+    <w:lsdException w:name="toc 8" w:uiPriority="39"/>
+    <w:lsdException w:name="toc 9" w:uiPriority="39"/>
+    <w:lsdException w:name="caption" w:uiPriority="35" w:qFormat="1"/>
+    <w:lsdException w:name="Title" w:semiHidden="0" w:uiPriority="10" w:unhideWhenUsed="0" w:qFormat="1"/>
+    <w:lsdException w:name="Default Paragraph Font" w:uiPriority="1"/>
+    <w:lsdException w:name="Subtitle" w:semiHidden="0" w:uiPriority="11" w:unhideWhenUsed="0" w:qFormat="1"/>
+    <w:lsdException w:name="Strong" w:semiHidden="0" w:uiPriority="22" w:unhideWhenUsed="0" w:qFormat="1"/>
+    <w:lsdException w:name="Emphasis" w:semiHidden="0" w:uiPriority="20" w:unhideWhenUsed="0" w:qFormat="1"/>
+    <w:lsdException w:name="Table Grid" w:uiPriority="59"/>
+    <w:lsdException w:name="Placeholder Text" w:unhideWhenUsed="0"/>
+    <w:lsdException w:name="No Spacing" w:semiHidden="0" w:uiPriority="1" w:unhideWhenUsed="0" w:qFormat="1"/>
+    <w:lsdException w:name="Light Shading" w:semiHidden="0" w:uiPriority="60" w:unhideWhenUsed="0"/>
+    <w:lsdException w:name="Light List" w:semiHidden="0" w:uiPriority="61" w:unhideWhenUsed="0"/>
+    <w:lsdException w:name="Light Grid" w:semiHidden="0" w:uiPriority="62" w:unhideWhenUsed="0"/>
+    <w:lsdException w:name="Medium Shading 1" w:semiHidden="0" w:uiPriority="63" w:unhideWhenUsed="0"/>
+    <w:lsdException w:name="Medium Shading 2" w:semiHidden="0" w:uiPriority="64" w:unhideWhenUsed="0"/>
+    <w:lsdException w:name="Medium List 1" w:semiHidden="0" w:uiPriority="65" w:unhideWhenUsed="0"/>
+    <w:lsdException w:name="Medium List 2" w:semiHidden="0" w:uiPriority="66" w:unhideWhenUsed="0"/>
+    <w:lsdException w:name="Medium Grid 1" w:semiHidden="0" w:uiPriority="67" w:unhideWhenUsed="0"/>
+    <w:lsdException w:name="Medium Grid 2" w:semiHidden="0" w:uiPriority="68" w:unhideWhenUsed="0"/>
+    <w:lsdException w:name="Medium Grid 3" w:semiHidden="0" w:uiPriority="69" w:unhideWhenUsed="0"/>
+    <w:lsdException w:name="Dark List" w:semiHidden="0" w:uiPriority="70" w:unhideWhenUsed="0"/>
+    <w:lsdException w:name="Colorful Shading" w:semiHidden="0" w:uiPriority="71" w:unhideWhenUsed="0"/>
+    <w:lsdException w:name="Colorful List" w:semiHidden="0" w:uiPriority="72" w:unhideWhenUsed="0"/>
+    <w:lsdException w:name="Colorful Grid" w:semiHidden="0" w:uiPriority="73" w:unhideWhenUsed="0"/>
+    <w:lsdException w:name="Light Shading Accent 1" w:semiHidden="0" w:uiPriority="60" w:unhideWhenUsed="0"/>
+    <w:lsdException w:name="Light List Accent 1" w:semiHidden="0" w:uiPriority="61" w:unhideWhenUsed="0"/>
+    <w:lsdException w:name="Light Grid Accent 1" w:semiHidden="0" w:uiPriority="62" w:unhideWhenUsed="0"/>
+    <w:lsdException w:name="Medium Shading 1 Accent 1" w:semiHidden="0" w:uiPriority="63" w:unhideWhenUsed="0"/>
+    <w:lsdException w:name="Medium Shading 2 Accent 1" w:semiHidden="0" w:uiPriority="64" w:unhideWhenUsed="0"/>
+    <w:lsdException w:name="Medium List 1 Accent 1" w:semiHidden="0" w:uiPriority="65" w:unhideWhenUsed="0"/>
+    <w:lsdException w:name="Revision" w:unhideWhenUsed="0"/>
+    <w:lsdException w:name="List Paragraph" w:semiHidden="0" w:uiPriority="34" w:unhideWhenUsed="0" w:qFormat="1"/>
+    <w:lsdException w:name="Quote" w:semiHidden="0" w:uiPriority="29" w:unhideWhenUsed="0" w:qFormat="1"/>
+    <w:lsdException w:name="Intense Quote" w:semiHidden="0" w:uiPriority="30" w:unhideWhenUsed="0" w:qFormat="1"/>
+    <w:lsdException w:name="Medium List 2 Accent 1" w:semiHidden="0" w:uiPriority="66" w:unhideWhenUsed="0"/>
+    <w:lsdException w:name="Medium Grid 1 Accent 1" w:semiHidden="0" w:uiPriority="67" w:unhideWhenUsed="0"/>
+    <w:lsdException w:name="Medium Grid 2 Accent 1" w:semiHidden="0" w:uiPriority="68" w:unhideWhenUsed="0"/>
+    <w:lsdException w:name="Medium Grid 3 Accent 1" w:semiHidden="0" w:uiPriority="69" w:unhideWhenUsed="0"/>
+    <w:lsdException w:name="Dark List Accent 1" w:semiHidden="0" w:uiPriority="70" w:unhideWhenUsed="0"/>
+    <w:lsdException w:name="Colorful Shading Accent 1" w:semiHidden="0" w:uiPriority="71" w:unhideWhenUsed="0"/>
+    <w:lsdException w:name="Colorful List Accent 1" w:semiHidden="0" w:uiPriority="72" w:unhideWhenUsed="0"/>
+    <w:lsdException w:name="Colorful Grid Accent 1" w:semiHidden="0" w:uiPriority="73" w:unhideWhenUsed="0"/>
+    <w:lsdException w:name="Light Shading Accent 2" w:semiHidden="0" w:uiPriority="60" w:unhideWhenUsed="0"/>
+    <w:lsdException w:name="Light List Accent 2" w:semiHidden="0" w:uiPriority="61" w:unhideWhenUsed="0"/>
+    <w:lsdException w:name="Light Grid Accent 2" w:semiHidden="0" w:uiPriority="62" w:unhideWhenUsed="0"/>
+    <w:lsdException w:name="Medium Shading 1 Accent 2" w:semiHidden="0" w:uiPriority="63" w:unhideWhenUsed="0"/>
+    <w:lsdException w:name="Medium Shading 2 Accent 2" w:semiHidden="0" w:uiPriority="64" w:unhideWhenUsed="0"/>
+    <w:lsdException w:name="Medium List 1 Accent 2" w:semiHidden="0" w:uiPriority="65" w:unhideWhenUsed="0"/>
+    <w:lsdException w:name="Medium List 2 Accent 2" w:semiHidden="0" w:uiPriority="66" w:unhideWhenUsed="0"/>
+    <w:lsdException w:name="Medium Grid 1 Accent 2" w:semiHidden="0" w:uiPriority="67" w:unhideWhenUsed="0"/>
+    <w:lsdException w:name="Medium Grid 2 Accent 2" w:semiHidden="0" w:uiPriority="68" w:unhideWhenUsed="0"/>
+    <w:lsdException w:name="Medium Grid 3 Accent 2" w:semiHidden="0" w:uiPriority="69" w:unhideWhenUsed="0"/>
+    <w:lsdException w:name="Dark List Accent 2" w:semiHidden="0" w:uiPriority="70" w:unhideWhenUsed="0"/>
+    <w:lsdException w:name="Colorful Shading Accent 2" w:semiHidden="0" w:uiPriority="71" w:unhideWhenUsed="0"/>
+    <w:lsdException w:name="Colorful List Accent 2" w:semiHidden="0" w:uiPriority="72" w:unhideWhenUsed="0"/>
+    <w:lsdException w:name="Colorful Grid Accent 2" w:semiHidden="0" w:uiPriority="73" w:unhideWhenUsed="0"/>
+    <w:lsdException w:name="Light Shading Accent 3" w:semiHidden="0" w:uiPriority="60" w:unhideWhenUsed="0"/>
+    <w:lsdException w:name="Light List Accent 3" w:semiHidden="0" w:uiPriority="61" w:unhideWhenUsed="0"/>
+    <w:lsdException w:name="Light Grid Accent 3" w:semiHidden="0" w:uiPriority="62" w:unhideWhenUsed="0"/>
+    <w:lsdException w:name="Medium Shading 1 Accent 3" w:semiHidden="0" w:uiPriority="63" w:unhideWhenUsed="0"/>
+    <w:lsdException w:name="Medium Shading 2 Accent 3" w:semiHidden="0" w:uiPriority="64" w:unhideWhenUsed="0"/>
+    <w:lsdException w:name="Medium List 1 Accent 3" w:semiHidden="0" w:uiPriority="65" w:unhideWhenUsed="0"/>
+    <w:lsdException w:name="Medium List 2 Accent 3" w:semiHidden="0" w:uiPriority="66" w:unhideWhenUsed="0"/>
+    <w:lsdException w:name="Medium Grid 1 Accent 3" w:semiHidden="0" w:uiPriority="67" w:unhideWhenUsed="0"/>
+    <w:lsdException w:name="Medium Grid 2 Accent 3" w:semiHidden="0" w:uiPriority="68" w:unhideWhenUsed="0"/>
+    <w:lsdException w:name="Medium Grid 3 Accent 3" w:semiHidden="0" w:uiPriority="69" w:unhideWhenUsed="0"/>
+    <w:lsdException w:name="Dark List Accent 3" w:semiHidden="0" w:uiPriority="70" w:unhideWhenUsed="0"/>
+    <w:lsdException w:name="Colorful Shading Accent 3" w:semiHidden="0" w:uiPriority="71" w:unhideWhenUsed="0"/>
+    <w:lsdException w:name="Colorful List Accent 3" w:semiHidden="0" w:uiPriority="72" w:unhideWhenUsed="0"/>
+    <w:lsdException w:name="Colorful Grid Accent 3" w:semiHidden="0" w:uiPriority="73" w:unhideWhenUsed="0"/>
+    <w:lsdException w:name="Light Shading Accent 4" w:semiHidden="0" w:uiPriority="60" w:unhideWhenUsed="0"/>
+    <w:lsdException w:name="Light List Accent 4" w:semiHidden="0" w:uiPriority="61" w:unhideWhenUsed="0"/>
+    <w:lsdException w:name="Light Grid Accent 4" w:semiHidden="0" w:uiPriority="62" w:unhideWhenUsed="0"/>
+    <w:lsdException w:name="Medium Shading 1 Accent 4" w:semiHidden="0" w:uiPriority="63" w:unhideWhenUsed="0"/>
+    <w:lsdException w:name="Medium Shading 2 Accent 4" w:semiHidden="0" w:uiPriority="64" w:unhideWhenUsed="0"/>
+    <w:lsdException w:name="Medium List 1 Accent 4" w:semiHidden="0" w:uiPriority="65" w:unhideWhenUsed="0"/>
+    <w:lsdException w:name="Medium List 2 Accent 4" w:semiHidden="0" w:uiPriority="66" w:unhideWhenUsed="0"/>
+    <w:lsdException w:name="Medium Grid 1 Accent 4" w:semiHidden="0" w:uiPriority="67" w:unhideWhenUsed="0"/>
+    <w:lsdException w:name="Medium Grid 2 Accent 4" w:semiHidden="0" w:uiPriority="68" w:unhideWhenUsed="0"/>
+    <w:lsdException w:name="Medium Grid 3 Accent 4" w:semiHidden="0" w:uiPriority="69" w:unhideWhenUsed="0"/>
+    <w:lsdException w:name="Dark List Accent 4" w:semiHidden="0" w:uiPriority="70" w:unhideWhenUsed="0"/>
+    <w:lsdException w:name="Colorful Shading Accent 4" w:semiHidden="0" w:uiPriority="71" w:unhideWhenUsed="0"/>
+    <w:lsdException w:name="Colorful List Accent 4" w:semiHidden="0" w:uiPriority="72" w:unhideWhenUsed="0"/>
+    <w:lsdException w:name="Colorful Grid Accent 4" w:semiHidden="0" w:uiPriority="73" w:unhideWhenUsed="0"/>
+    <w:lsdException w:name="Light Shading Accent 5" w:semiHidden="0" w:uiPriority="60" w:unhideWhenUsed="0"/>
+    <w:lsdException w:name="Light List Accent 5" w:semiHidden="0" w:uiPriority="61" w:unhideWhenUsed="0"/>
+    <w:lsdException w:name="Light Grid Accent 5" w:semiHidden="0" w:uiPriority="62" w:unhideWhenUsed="0"/>
+    <w:lsdException w:name="Medium Shading 1 Accent 5" w:semiHidden="0" w:uiPriority="63" w:unhideWhenUsed="0"/>
+    <w:lsdException w:name="Medium Shading 2 Accent 5" w:semiHidden="0" w:uiPriority="64" w:unhideWhenUsed="0"/>
+    <w:lsdException w:name="Medium List 1 Accent 5" w:semiHidden="0" w:uiPriority="65" w:unhideWhenUsed="0"/>
+    <w:lsdException w:name="Medium List 2 Accent 5" w:semiHidden="0" w:uiPriority="66" w:unhideWhenUsed="0"/>
+    <w:lsdException w:name="Medium Grid 1 Accent 5" w:semiHidden="0" w:uiPriority="67" w:unhideWhenUsed="0"/>
+    <w:lsdException w:name="Medium Grid 2 Accent 5" w:semiHidden="0" w:uiPriority="68" w:unhideWhenUsed="0"/>
+    <w:lsdException w:name="Medium Grid 3 Accent 5" w:semiHidden="0" w:uiPriority="69" w:unhideWhenUsed="0"/>
+    <w:lsdException w:name="Dark List Accent 5" w:semiHidden="0" w:uiPriority="70" w:unhideWhenUsed="0"/>
+    <w:lsdException w:name="Colorful Shading Accent 5" w:semiHidden="0" w:uiPriority="71" w:unhideWhenUsed="0"/>
+    <w:lsdException w:name="Colorful List Accent 5" w:semiHidden="0" w:uiPriority="72" w:unhideWhenUsed="0"/>
+    <w:lsdException w:name="Colorful Grid Accent 5" w:semiHidden="0" w:uiPriority="73" w:unhideWhenUsed="0"/>
+    <w:lsdException w:name="Light Shading Accent 6" w:semiHidden="0" w:uiPriority="60" w:unhideWhenUsed="0"/>
+    <w:lsdException w:name="Light List Accent 6" w:semiHidden="0" w:uiPriority="61" w:unhideWhenUsed="0"/>
+    <w:lsdException w:name="Light Grid Accent 6" w:semiHidden="0" w:uiPriority="62" w:unhideWhenUsed="0"/>
+    <w:lsdException w:name="Medium Shading 1 Accent 6" w:semiHidden="0" w:uiPriority="63" w:unhideWhenUsed="0"/>
+    <w:lsdException w:name="Medium Shading 2 Accent 6" w:semiHidden="0" w:uiPriority="64" w:unhideWhenUsed="0"/>
+    <w:lsdException w:name="Medium List 1 Accent 6" w:semiHidden="0" w:uiPriority="65" w:unhideWhenUsed="0"/>
+    <w:lsdException w:name="Medium List 2 Accent 6" w:semiHidden="0" w:uiPriority="66" w:unhideWhenUsed="0"/>
+    <w:lsdException w:name="Medium Grid 1 Accent 6" w:semiHidden="0" w:uiPriority="67" w:unhideWhenUsed="0"/>
+    <w:lsdException w:name="Medium Grid 2 Accent 6" w:semiHidden="0" w:uiPriority="68" w:unhideWhenUsed="0"/>
+    <w:lsdException w:name="Medium Grid 3 Accent 6" w:semiHidden="0" w:uiPriority="69" w:unhideWhenUsed="0"/>
+    <w:lsdException w:name="Dark List Accent 6" w:semiHidden="0" w:uiPriority="70" w:unhideWhenUsed="0"/>
+    <w:lsdException w:name="Colorful Shading Accent 6" w:semiHidden="0" w:uiPriority="71" w:unhideWhenUsed="0"/>
+    <w:lsdException w:name="Colorful List Accent 6" w:semiHidden="0" w:uiPriority="72" w:unhideWhenUsed="0"/>
+    <w:lsdException w:name="Colorful Grid Accent 6" w:semiHidden="0" w:uiPriority="73" w:unhideWhenUsed="0"/>
+    <w:lsdException w:name="Subtle Emphasis" w:semiHidden="0" w:uiPriority="19" w:unhideWhenUsed="0" w:qFormat="1"/>
+    <w:lsdException w:name="Intense Emphasis" w:semiHidden="0" w:uiPriority="21" w:unhideWhenUsed="0" w:qFormat="1"/>
+    <w:lsdException w:name="Subtle Reference" w:semiHidden="0" w:uiPriority="31" w:unhideWhenUsed="0" w:qFormat="1"/>
+    <w:lsdException w:name="Intense Reference" w:semiHidden="0" w:uiPriority="32" w:unhideWhenUsed="0" w:qFormat="1"/>
+    <w:lsdException w:name="Book Title" w:semiHidden="0" w:uiPriority="33" w:unhideWhenUsed="0" w:qFormat="1"/>
+    <w:lsdException w:name="Bibliography" w:uiPriority="37"/>
+    <w:lsdException w:name="TOC Heading" w:uiPriority="39" w:qFormat="1"/>
   </w:latentStyles>
   <w:style w:type="paragraph" w:default="1" w:styleId="Normal">
     <w:name w:val="Normal"/>
@@ -5299,6 +4846,7 @@
     <w:uiPriority w:val="99"/>
     <w:semiHidden/>
     <w:unhideWhenUsed/>
+    <w:qFormat/>
     <w:tblPr>
       <w:tblInd w:w="0" w:type="dxa"/>
       <w:tblCellMar>
@@ -5955,7 +5503,7 @@
 </file>
 
 <file path=customXml/itemProps1.xml><?xml version="1.0" encoding="utf-8"?>
-<ds:datastoreItem xmlns:ds="http://schemas.openxmlformats.org/officeDocument/2006/customXml" ds:itemID="{8BB717C6-CC15-4658-A39B-332E62087287}">
+<ds:datastoreItem xmlns:ds="http://schemas.openxmlformats.org/officeDocument/2006/customXml" ds:itemID="{CCE6632D-B639-494E-963A-52799BDA68EB}">
   <ds:schemaRefs>
     <ds:schemaRef ds:uri="http://schemas.openxmlformats.org/officeDocument/2006/bibliography"/>
   </ds:schemaRefs>

</xml_diff>